<commit_message>
update cv and optpoly
</commit_message>
<xml_diff>
--- a/data/cv/UChicagoCVTemplate.3-wooyong.docx
+++ b/data/cv/UChicagoCVTemplate.3-wooyong.docx
@@ -1339,13 +1339,48 @@
                 <w:szCs w:val="24"/>
               </w:rPr>
             </w:pPr>
-            <w:r>
-              <w:rPr>
-                <w:rFonts w:ascii="Garamond" w:hAnsi="Garamond"/>
-                <w:sz w:val="24"/>
-                <w:szCs w:val="24"/>
-              </w:rPr>
-              <w:t>&lt;phone, e-mail of X&gt;</w:t>
+            <w:hyperlink r:id="rId7" w:history="1">
+              <w:r>
+                <w:rPr>
+                  <w:rStyle w:val="Hyperlink"/>
+                  <w:rFonts w:ascii="Garamond" w:hAnsi="Garamond"/>
+                  <w:sz w:val="24"/>
+                  <w:szCs w:val="24"/>
+                </w:rPr>
+                <w:t>sbonhomme@uchicago.edu</w:t>
+              </w:r>
+            </w:hyperlink>
+            <w:r>
+              <w:rPr>
+                <w:rFonts w:ascii="Garamond" w:hAnsi="Garamond"/>
+                <w:sz w:val="24"/>
+                <w:szCs w:val="24"/>
+              </w:rPr>
+              <w:t xml:space="preserve">, </w:t>
+            </w:r>
+            <w:r>
+              <w:rPr>
+                <w:rFonts w:ascii="Garamond" w:hAnsi="Garamond"/>
+                <w:sz w:val="24"/>
+                <w:szCs w:val="24"/>
+              </w:rPr>
+              <w:t>(773) 834</w:t>
+            </w:r>
+            <w:r>
+              <w:rPr>
+                <w:rFonts w:ascii="Garamond" w:hAnsi="Garamond"/>
+                <w:sz w:val="24"/>
+                <w:szCs w:val="24"/>
+              </w:rPr>
+              <w:t xml:space="preserve"> </w:t>
+            </w:r>
+            <w:r>
+              <w:rPr>
+                <w:rFonts w:ascii="Garamond" w:hAnsi="Garamond"/>
+                <w:sz w:val="24"/>
+                <w:szCs w:val="24"/>
+              </w:rPr>
+              <w:t>6831</w:t>
             </w:r>
           </w:p>
         </w:tc>
@@ -1361,13 +1396,48 @@
                 <w:szCs w:val="24"/>
               </w:rPr>
             </w:pPr>
-            <w:r>
-              <w:rPr>
-                <w:rFonts w:ascii="Garamond" w:hAnsi="Garamond"/>
-                <w:sz w:val="24"/>
-                <w:szCs w:val="24"/>
-              </w:rPr>
-              <w:t>&lt;phone, e-mail of Y&gt;</w:t>
+            <w:hyperlink r:id="rId8" w:history="1">
+              <w:r>
+                <w:rPr>
+                  <w:rStyle w:val="Hyperlink"/>
+                  <w:rFonts w:ascii="Garamond" w:hAnsi="Garamond"/>
+                  <w:sz w:val="24"/>
+                  <w:szCs w:val="24"/>
+                </w:rPr>
+                <w:t>torgovitsky@uchicago.edu</w:t>
+              </w:r>
+            </w:hyperlink>
+            <w:r>
+              <w:rPr>
+                <w:rFonts w:ascii="Garamond" w:hAnsi="Garamond"/>
+                <w:sz w:val="24"/>
+                <w:szCs w:val="24"/>
+              </w:rPr>
+              <w:t xml:space="preserve">, </w:t>
+            </w:r>
+            <w:r>
+              <w:rPr>
+                <w:rFonts w:ascii="Garamond" w:hAnsi="Garamond"/>
+                <w:sz w:val="24"/>
+                <w:szCs w:val="24"/>
+              </w:rPr>
+              <w:t>(773) 702</w:t>
+            </w:r>
+            <w:r>
+              <w:rPr>
+                <w:rFonts w:ascii="Garamond" w:hAnsi="Garamond"/>
+                <w:sz w:val="24"/>
+                <w:szCs w:val="24"/>
+              </w:rPr>
+              <w:t xml:space="preserve"> </w:t>
+            </w:r>
+            <w:r>
+              <w:rPr>
+                <w:rFonts w:ascii="Garamond" w:hAnsi="Garamond"/>
+                <w:sz w:val="24"/>
+                <w:szCs w:val="24"/>
+              </w:rPr>
+              <w:t>1569</w:t>
             </w:r>
           </w:p>
         </w:tc>
@@ -1804,6 +1874,1430 @@
               </w:rPr>
               <w:t>Labor Economics</w:t>
             </w:r>
+          </w:p>
+        </w:tc>
+      </w:tr>
+      <w:tr>
+        <w:trPr>
+          <w:gridAfter w:val="1"/>
+          <w:wAfter w:w="108" w:type="dxa"/>
+        </w:trPr>
+        <w:tc>
+          <w:tcPr>
+            <w:tcW w:w="287" w:type="dxa"/>
+            <w:gridSpan w:val="2"/>
+          </w:tcPr>
+          <w:p>
+            <w:pPr>
+              <w:rPr>
+                <w:rFonts w:ascii="Garamond" w:hAnsi="Garamond"/>
+                <w:sz w:val="24"/>
+                <w:szCs w:val="24"/>
+              </w:rPr>
+            </w:pPr>
+          </w:p>
+        </w:tc>
+        <w:tc>
+          <w:tcPr>
+            <w:tcW w:w="9181" w:type="dxa"/>
+            <w:gridSpan w:val="7"/>
+          </w:tcPr>
+          <w:p>
+            <w:pPr>
+              <w:rPr>
+                <w:rFonts w:ascii="Garamond" w:hAnsi="Garamond"/>
+                <w:sz w:val="24"/>
+                <w:szCs w:val="24"/>
+              </w:rPr>
+            </w:pPr>
+          </w:p>
+        </w:tc>
+      </w:tr>
+      <w:tr>
+        <w:trPr>
+          <w:gridAfter w:val="1"/>
+          <w:wAfter w:w="108" w:type="dxa"/>
+        </w:trPr>
+        <w:tc>
+          <w:tcPr>
+            <w:tcW w:w="9468" w:type="dxa"/>
+            <w:gridSpan w:val="9"/>
+          </w:tcPr>
+          <w:p>
+            <w:pPr>
+              <w:rPr>
+                <w:rFonts w:ascii="Garamond" w:hAnsi="Garamond"/>
+                <w:b/>
+                <w:sz w:val="24"/>
+                <w:szCs w:val="24"/>
+                <w:u w:val="single"/>
+              </w:rPr>
+            </w:pPr>
+            <w:r>
+              <w:rPr>
+                <w:rFonts w:ascii="Garamond" w:hAnsi="Garamond"/>
+                <w:b/>
+                <w:sz w:val="24"/>
+                <w:szCs w:val="24"/>
+              </w:rPr>
+              <w:t>Teaching Experience</w:t>
+            </w:r>
+            <w:r>
+              <w:rPr>
+                <w:rFonts w:ascii="Garamond" w:hAnsi="Garamond"/>
+                <w:b/>
+                <w:sz w:val="24"/>
+                <w:szCs w:val="24"/>
+                <w:u w:val="single"/>
+              </w:rPr>
+              <w:t>:</w:t>
+            </w:r>
+          </w:p>
+        </w:tc>
+      </w:tr>
+      <w:tr>
+        <w:trPr>
+          <w:gridAfter w:val="1"/>
+          <w:wAfter w:w="108" w:type="dxa"/>
+        </w:trPr>
+        <w:tc>
+          <w:tcPr>
+            <w:tcW w:w="287" w:type="dxa"/>
+            <w:gridSpan w:val="2"/>
+          </w:tcPr>
+          <w:p>
+            <w:pPr>
+              <w:rPr>
+                <w:rFonts w:ascii="Garamond" w:hAnsi="Garamond"/>
+                <w:sz w:val="24"/>
+                <w:szCs w:val="24"/>
+              </w:rPr>
+            </w:pPr>
+          </w:p>
+        </w:tc>
+        <w:tc>
+          <w:tcPr>
+            <w:tcW w:w="1584" w:type="dxa"/>
+            <w:gridSpan w:val="2"/>
+          </w:tcPr>
+          <w:p>
+            <w:pPr>
+              <w:rPr>
+                <w:rFonts w:ascii="Garamond" w:hAnsi="Garamond"/>
+                <w:sz w:val="24"/>
+                <w:szCs w:val="24"/>
+              </w:rPr>
+            </w:pPr>
+            <w:r>
+              <w:rPr>
+                <w:rFonts w:ascii="Garamond" w:hAnsi="Garamond"/>
+                <w:sz w:val="24"/>
+                <w:szCs w:val="24"/>
+              </w:rPr>
+              <w:t>Spring, 2018</w:t>
+            </w:r>
+          </w:p>
+        </w:tc>
+        <w:tc>
+          <w:tcPr>
+            <w:tcW w:w="7597" w:type="dxa"/>
+            <w:gridSpan w:val="5"/>
+          </w:tcPr>
+          <w:p>
+            <w:pPr>
+              <w:rPr>
+                <w:rFonts w:ascii="Garamond" w:hAnsi="Garamond"/>
+                <w:sz w:val="24"/>
+                <w:szCs w:val="24"/>
+              </w:rPr>
+            </w:pPr>
+            <w:r>
+              <w:rPr>
+                <w:rFonts w:ascii="Garamond" w:hAnsi="Garamond"/>
+                <w:sz w:val="24"/>
+                <w:szCs w:val="24"/>
+              </w:rPr>
+              <w:t xml:space="preserve">Topics in Econometrics, University of Chicago (graduate), Teaching Assistant for </w:t>
+            </w:r>
+            <w:r>
+              <w:rPr>
+                <w:rFonts w:ascii="Garamond" w:hAnsi="Garamond"/>
+                <w:sz w:val="24"/>
+                <w:szCs w:val="24"/>
+              </w:rPr>
+              <w:t>Stéphane Bonhomme</w:t>
+            </w:r>
+          </w:p>
+        </w:tc>
+      </w:tr>
+      <w:tr>
+        <w:trPr>
+          <w:gridAfter w:val="1"/>
+          <w:wAfter w:w="108" w:type="dxa"/>
+        </w:trPr>
+        <w:tc>
+          <w:tcPr>
+            <w:tcW w:w="287" w:type="dxa"/>
+            <w:gridSpan w:val="2"/>
+          </w:tcPr>
+          <w:p>
+            <w:pPr>
+              <w:rPr>
+                <w:rFonts w:ascii="Garamond" w:hAnsi="Garamond"/>
+                <w:sz w:val="24"/>
+                <w:szCs w:val="24"/>
+              </w:rPr>
+            </w:pPr>
+          </w:p>
+        </w:tc>
+        <w:tc>
+          <w:tcPr>
+            <w:tcW w:w="1584" w:type="dxa"/>
+            <w:gridSpan w:val="2"/>
+          </w:tcPr>
+          <w:p>
+            <w:pPr>
+              <w:rPr>
+                <w:rFonts w:ascii="Garamond" w:hAnsi="Garamond"/>
+                <w:sz w:val="24"/>
+                <w:szCs w:val="24"/>
+              </w:rPr>
+            </w:pPr>
+            <w:r>
+              <w:rPr>
+                <w:rFonts w:ascii="Garamond" w:hAnsi="Garamond"/>
+                <w:sz w:val="24"/>
+                <w:szCs w:val="24"/>
+              </w:rPr>
+              <w:t>Winter, 2018</w:t>
+            </w:r>
+          </w:p>
+        </w:tc>
+        <w:tc>
+          <w:tcPr>
+            <w:tcW w:w="7597" w:type="dxa"/>
+            <w:gridSpan w:val="5"/>
+          </w:tcPr>
+          <w:p>
+            <w:pPr>
+              <w:rPr>
+                <w:rFonts w:ascii="Garamond" w:hAnsi="Garamond"/>
+                <w:sz w:val="24"/>
+                <w:szCs w:val="24"/>
+              </w:rPr>
+            </w:pPr>
+            <w:r>
+              <w:rPr>
+                <w:rFonts w:ascii="Garamond" w:hAnsi="Garamond"/>
+                <w:sz w:val="24"/>
+                <w:szCs w:val="24"/>
+              </w:rPr>
+              <w:t>Topics in Microeconometrics, University of Chicago (undergraduate), Teaching Assistant for Thibaut Lamadon</w:t>
+            </w:r>
+          </w:p>
+        </w:tc>
+      </w:tr>
+      <w:tr>
+        <w:trPr>
+          <w:gridAfter w:val="1"/>
+          <w:wAfter w:w="108" w:type="dxa"/>
+        </w:trPr>
+        <w:tc>
+          <w:tcPr>
+            <w:tcW w:w="287" w:type="dxa"/>
+            <w:gridSpan w:val="2"/>
+          </w:tcPr>
+          <w:p>
+            <w:pPr>
+              <w:rPr>
+                <w:rFonts w:ascii="Garamond" w:hAnsi="Garamond"/>
+                <w:sz w:val="24"/>
+                <w:szCs w:val="24"/>
+              </w:rPr>
+            </w:pPr>
+          </w:p>
+        </w:tc>
+        <w:tc>
+          <w:tcPr>
+            <w:tcW w:w="9181" w:type="dxa"/>
+            <w:gridSpan w:val="7"/>
+          </w:tcPr>
+          <w:p>
+            <w:pPr>
+              <w:rPr>
+                <w:rFonts w:ascii="Garamond" w:hAnsi="Garamond"/>
+                <w:sz w:val="24"/>
+                <w:szCs w:val="24"/>
+              </w:rPr>
+            </w:pPr>
+          </w:p>
+        </w:tc>
+      </w:tr>
+      <w:tr>
+        <w:trPr>
+          <w:gridAfter w:val="1"/>
+          <w:wAfter w:w="108" w:type="dxa"/>
+        </w:trPr>
+        <w:tc>
+          <w:tcPr>
+            <w:tcW w:w="9468" w:type="dxa"/>
+            <w:gridSpan w:val="9"/>
+          </w:tcPr>
+          <w:p>
+            <w:pPr>
+              <w:rPr>
+                <w:rFonts w:ascii="Garamond" w:hAnsi="Garamond"/>
+                <w:b/>
+                <w:sz w:val="24"/>
+                <w:szCs w:val="24"/>
+                <w:u w:val="single"/>
+              </w:rPr>
+            </w:pPr>
+            <w:r>
+              <w:rPr>
+                <w:rFonts w:ascii="Garamond" w:hAnsi="Garamond"/>
+                <w:b/>
+                <w:sz w:val="24"/>
+                <w:szCs w:val="24"/>
+              </w:rPr>
+              <w:t>Research Experience and Other Employment</w:t>
+            </w:r>
+            <w:r>
+              <w:rPr>
+                <w:rFonts w:ascii="Garamond" w:hAnsi="Garamond"/>
+                <w:b/>
+                <w:sz w:val="24"/>
+                <w:szCs w:val="24"/>
+                <w:u w:val="single"/>
+              </w:rPr>
+              <w:t>:</w:t>
+            </w:r>
+          </w:p>
+        </w:tc>
+      </w:tr>
+      <w:tr>
+        <w:trPr>
+          <w:gridAfter w:val="1"/>
+          <w:wAfter w:w="108" w:type="dxa"/>
+        </w:trPr>
+        <w:tc>
+          <w:tcPr>
+            <w:tcW w:w="287" w:type="dxa"/>
+            <w:gridSpan w:val="2"/>
+          </w:tcPr>
+          <w:p>
+            <w:pPr>
+              <w:rPr>
+                <w:rFonts w:ascii="Garamond" w:hAnsi="Garamond"/>
+                <w:sz w:val="24"/>
+                <w:szCs w:val="24"/>
+              </w:rPr>
+            </w:pPr>
+          </w:p>
+        </w:tc>
+        <w:tc>
+          <w:tcPr>
+            <w:tcW w:w="1584" w:type="dxa"/>
+            <w:gridSpan w:val="2"/>
+          </w:tcPr>
+          <w:p>
+            <w:pPr>
+              <w:rPr>
+                <w:rFonts w:ascii="Garamond" w:hAnsi="Garamond"/>
+                <w:sz w:val="24"/>
+                <w:szCs w:val="24"/>
+              </w:rPr>
+            </w:pPr>
+            <w:r>
+              <w:rPr>
+                <w:rFonts w:ascii="Garamond" w:hAnsi="Garamond"/>
+                <w:sz w:val="24"/>
+                <w:szCs w:val="24"/>
+              </w:rPr>
+              <w:t>time period</w:t>
+            </w:r>
+          </w:p>
+        </w:tc>
+        <w:tc>
+          <w:tcPr>
+            <w:tcW w:w="7597" w:type="dxa"/>
+            <w:gridSpan w:val="5"/>
+          </w:tcPr>
+          <w:p>
+            <w:pPr>
+              <w:rPr>
+                <w:rFonts w:ascii="Garamond" w:hAnsi="Garamond"/>
+                <w:sz w:val="24"/>
+                <w:szCs w:val="24"/>
+              </w:rPr>
+            </w:pPr>
+            <w:r>
+              <w:rPr>
+                <w:rFonts w:ascii="Garamond" w:hAnsi="Garamond"/>
+                <w:sz w:val="24"/>
+                <w:szCs w:val="24"/>
+              </w:rPr>
+              <w:t>&lt;Institution&gt;, &lt;your title there&gt;</w:t>
+            </w:r>
+          </w:p>
+        </w:tc>
+      </w:tr>
+      <w:tr>
+        <w:trPr>
+          <w:gridAfter w:val="1"/>
+          <w:wAfter w:w="108" w:type="dxa"/>
+        </w:trPr>
+        <w:tc>
+          <w:tcPr>
+            <w:tcW w:w="287" w:type="dxa"/>
+            <w:gridSpan w:val="2"/>
+          </w:tcPr>
+          <w:p>
+            <w:pPr>
+              <w:rPr>
+                <w:rFonts w:ascii="Garamond" w:hAnsi="Garamond"/>
+                <w:sz w:val="24"/>
+                <w:szCs w:val="24"/>
+              </w:rPr>
+            </w:pPr>
+          </w:p>
+        </w:tc>
+        <w:tc>
+          <w:tcPr>
+            <w:tcW w:w="1584" w:type="dxa"/>
+            <w:gridSpan w:val="2"/>
+          </w:tcPr>
+          <w:p>
+            <w:pPr>
+              <w:rPr>
+                <w:rFonts w:ascii="Garamond" w:hAnsi="Garamond"/>
+                <w:sz w:val="24"/>
+                <w:szCs w:val="24"/>
+              </w:rPr>
+            </w:pPr>
+          </w:p>
+        </w:tc>
+        <w:tc>
+          <w:tcPr>
+            <w:tcW w:w="7597" w:type="dxa"/>
+            <w:gridSpan w:val="5"/>
+          </w:tcPr>
+          <w:p>
+            <w:pPr>
+              <w:rPr>
+                <w:rFonts w:ascii="Garamond" w:hAnsi="Garamond"/>
+                <w:sz w:val="24"/>
+                <w:szCs w:val="24"/>
+              </w:rPr>
+            </w:pPr>
+          </w:p>
+        </w:tc>
+      </w:tr>
+      <w:tr>
+        <w:trPr>
+          <w:gridAfter w:val="1"/>
+          <w:wAfter w:w="108" w:type="dxa"/>
+        </w:trPr>
+        <w:tc>
+          <w:tcPr>
+            <w:tcW w:w="287" w:type="dxa"/>
+            <w:gridSpan w:val="2"/>
+          </w:tcPr>
+          <w:p>
+            <w:pPr>
+              <w:rPr>
+                <w:rFonts w:ascii="Garamond" w:hAnsi="Garamond"/>
+                <w:sz w:val="24"/>
+                <w:szCs w:val="24"/>
+              </w:rPr>
+            </w:pPr>
+          </w:p>
+        </w:tc>
+        <w:tc>
+          <w:tcPr>
+            <w:tcW w:w="1584" w:type="dxa"/>
+            <w:gridSpan w:val="2"/>
+          </w:tcPr>
+          <w:p>
+            <w:pPr>
+              <w:rPr>
+                <w:rFonts w:ascii="Garamond" w:hAnsi="Garamond"/>
+                <w:sz w:val="24"/>
+                <w:szCs w:val="24"/>
+              </w:rPr>
+            </w:pPr>
+            <w:r>
+              <w:rPr>
+                <w:rFonts w:ascii="Garamond" w:hAnsi="Garamond"/>
+                <w:sz w:val="24"/>
+                <w:szCs w:val="24"/>
+              </w:rPr>
+              <w:t>time period</w:t>
+            </w:r>
+          </w:p>
+        </w:tc>
+        <w:tc>
+          <w:tcPr>
+            <w:tcW w:w="7597" w:type="dxa"/>
+            <w:gridSpan w:val="5"/>
+          </w:tcPr>
+          <w:p>
+            <w:pPr>
+              <w:rPr>
+                <w:rFonts w:ascii="Garamond" w:hAnsi="Garamond"/>
+                <w:sz w:val="24"/>
+                <w:szCs w:val="24"/>
+              </w:rPr>
+            </w:pPr>
+            <w:r>
+              <w:rPr>
+                <w:rFonts w:ascii="Garamond" w:hAnsi="Garamond"/>
+                <w:sz w:val="24"/>
+                <w:szCs w:val="24"/>
+              </w:rPr>
+              <w:t>&lt;Institution&gt;, &lt;your title there&gt;</w:t>
+            </w:r>
+          </w:p>
+        </w:tc>
+      </w:tr>
+      <w:tr>
+        <w:trPr>
+          <w:gridAfter w:val="1"/>
+          <w:wAfter w:w="108" w:type="dxa"/>
+        </w:trPr>
+        <w:tc>
+          <w:tcPr>
+            <w:tcW w:w="287" w:type="dxa"/>
+            <w:gridSpan w:val="2"/>
+          </w:tcPr>
+          <w:p>
+            <w:pPr>
+              <w:rPr>
+                <w:rFonts w:ascii="Garamond" w:hAnsi="Garamond"/>
+                <w:sz w:val="24"/>
+                <w:szCs w:val="24"/>
+              </w:rPr>
+            </w:pPr>
+          </w:p>
+        </w:tc>
+        <w:tc>
+          <w:tcPr>
+            <w:tcW w:w="1584" w:type="dxa"/>
+            <w:gridSpan w:val="2"/>
+          </w:tcPr>
+          <w:p>
+            <w:pPr>
+              <w:rPr>
+                <w:rFonts w:ascii="Garamond" w:hAnsi="Garamond"/>
+                <w:sz w:val="24"/>
+                <w:szCs w:val="24"/>
+              </w:rPr>
+            </w:pPr>
+          </w:p>
+        </w:tc>
+        <w:tc>
+          <w:tcPr>
+            <w:tcW w:w="7597" w:type="dxa"/>
+            <w:gridSpan w:val="5"/>
+          </w:tcPr>
+          <w:p>
+            <w:pPr>
+              <w:rPr>
+                <w:rFonts w:ascii="Garamond" w:hAnsi="Garamond"/>
+                <w:sz w:val="24"/>
+                <w:szCs w:val="24"/>
+              </w:rPr>
+            </w:pPr>
+          </w:p>
+        </w:tc>
+      </w:tr>
+      <w:tr>
+        <w:trPr>
+          <w:gridAfter w:val="1"/>
+          <w:wAfter w:w="108" w:type="dxa"/>
+        </w:trPr>
+        <w:tc>
+          <w:tcPr>
+            <w:tcW w:w="9468" w:type="dxa"/>
+            <w:gridSpan w:val="9"/>
+          </w:tcPr>
+          <w:p>
+            <w:pPr>
+              <w:rPr>
+                <w:rFonts w:ascii="Garamond" w:hAnsi="Garamond"/>
+                <w:sz w:val="24"/>
+                <w:szCs w:val="24"/>
+              </w:rPr>
+            </w:pPr>
+            <w:r>
+              <w:rPr>
+                <w:rFonts w:ascii="Garamond" w:hAnsi="Garamond"/>
+                <w:sz w:val="24"/>
+                <w:szCs w:val="24"/>
+              </w:rPr>
+              <w:t xml:space="preserve">(Note: You can have a section for </w:t>
+            </w:r>
+            <w:r>
+              <w:rPr>
+                <w:rFonts w:ascii="Garamond" w:hAnsi="Garamond"/>
+                <w:b/>
+                <w:sz w:val="24"/>
+                <w:szCs w:val="24"/>
+              </w:rPr>
+              <w:t>Professional Activities</w:t>
+            </w:r>
+            <w:r>
+              <w:rPr>
+                <w:rFonts w:ascii="Garamond" w:hAnsi="Garamond"/>
+                <w:sz w:val="24"/>
+                <w:szCs w:val="24"/>
+              </w:rPr>
+              <w:t>, e.g., seminars, discussant, referee)</w:t>
+            </w:r>
+          </w:p>
+        </w:tc>
+      </w:tr>
+      <w:tr>
+        <w:trPr>
+          <w:gridAfter w:val="1"/>
+          <w:wAfter w:w="108" w:type="dxa"/>
+        </w:trPr>
+        <w:tc>
+          <w:tcPr>
+            <w:tcW w:w="9468" w:type="dxa"/>
+            <w:gridSpan w:val="9"/>
+          </w:tcPr>
+          <w:p>
+            <w:pPr>
+              <w:rPr>
+                <w:rFonts w:ascii="Garamond" w:hAnsi="Garamond"/>
+                <w:b/>
+                <w:sz w:val="24"/>
+                <w:szCs w:val="24"/>
+              </w:rPr>
+            </w:pPr>
+          </w:p>
+        </w:tc>
+      </w:tr>
+      <w:tr>
+        <w:trPr>
+          <w:gridAfter w:val="1"/>
+          <w:wAfter w:w="108" w:type="dxa"/>
+        </w:trPr>
+        <w:tc>
+          <w:tcPr>
+            <w:tcW w:w="9468" w:type="dxa"/>
+            <w:gridSpan w:val="9"/>
+          </w:tcPr>
+          <w:p>
+            <w:pPr>
+              <w:rPr>
+                <w:rFonts w:ascii="Garamond" w:hAnsi="Garamond"/>
+                <w:b/>
+                <w:sz w:val="24"/>
+                <w:szCs w:val="24"/>
+              </w:rPr>
+            </w:pPr>
+          </w:p>
+        </w:tc>
+      </w:tr>
+      <w:tr>
+        <w:trPr>
+          <w:gridAfter w:val="1"/>
+          <w:wAfter w:w="108" w:type="dxa"/>
+        </w:trPr>
+        <w:tc>
+          <w:tcPr>
+            <w:tcW w:w="9468" w:type="dxa"/>
+            <w:gridSpan w:val="9"/>
+          </w:tcPr>
+          <w:p>
+            <w:pPr>
+              <w:rPr>
+                <w:rFonts w:ascii="Garamond" w:hAnsi="Garamond"/>
+                <w:b/>
+                <w:sz w:val="24"/>
+                <w:szCs w:val="24"/>
+              </w:rPr>
+            </w:pPr>
+            <w:r>
+              <w:rPr>
+                <w:rFonts w:ascii="Garamond" w:hAnsi="Garamond"/>
+                <w:b/>
+                <w:sz w:val="24"/>
+                <w:szCs w:val="24"/>
+              </w:rPr>
+              <w:br w:type="page"/>
+            </w:r>
+          </w:p>
+          <w:p>
+            <w:pPr>
+              <w:rPr>
+                <w:rFonts w:ascii="Garamond" w:hAnsi="Garamond"/>
+                <w:b/>
+                <w:sz w:val="24"/>
+                <w:szCs w:val="24"/>
+              </w:rPr>
+            </w:pPr>
+          </w:p>
+          <w:p>
+            <w:pPr>
+              <w:rPr>
+                <w:rFonts w:ascii="Garamond" w:hAnsi="Garamond"/>
+                <w:b/>
+                <w:sz w:val="24"/>
+                <w:szCs w:val="24"/>
+              </w:rPr>
+            </w:pPr>
+            <w:r>
+              <w:rPr>
+                <w:rFonts w:ascii="Garamond" w:hAnsi="Garamond"/>
+                <w:b/>
+                <w:sz w:val="24"/>
+                <w:szCs w:val="24"/>
+              </w:rPr>
+              <w:t>Honors, Scholarships, and Fellowships:</w:t>
+            </w:r>
+            <w:r>
+              <w:rPr>
+                <w:rFonts w:ascii="Garamond" w:hAnsi="Garamond"/>
+                <w:sz w:val="24"/>
+                <w:szCs w:val="24"/>
+              </w:rPr>
+              <w:t xml:space="preserve"> &lt;in general</w:t>
+            </w:r>
+            <w:r>
+              <w:rPr>
+                <w:rFonts w:ascii="Garamond" w:hAnsi="Garamond"/>
+                <w:sz w:val="24"/>
+                <w:szCs w:val="24"/>
+              </w:rPr>
+              <w:t>,</w:t>
+            </w:r>
+            <w:r>
+              <w:rPr>
+                <w:rFonts w:ascii="Garamond" w:hAnsi="Garamond"/>
+                <w:sz w:val="24"/>
+                <w:szCs w:val="24"/>
+              </w:rPr>
+              <w:t xml:space="preserve"> </w:t>
+            </w:r>
+            <w:r>
+              <w:rPr>
+                <w:rFonts w:ascii="Garamond" w:hAnsi="Garamond"/>
+                <w:i/>
+                <w:sz w:val="24"/>
+                <w:szCs w:val="24"/>
+              </w:rPr>
+              <w:t>do not</w:t>
+            </w:r>
+            <w:r>
+              <w:rPr>
+                <w:rFonts w:ascii="Garamond" w:hAnsi="Garamond"/>
+                <w:sz w:val="24"/>
+                <w:szCs w:val="24"/>
+              </w:rPr>
+              <w:t xml:space="preserve"> list pre-grad school honors</w:t>
+            </w:r>
+            <w:r>
+              <w:rPr>
+                <w:rFonts w:ascii="Garamond" w:hAnsi="Garamond"/>
+                <w:sz w:val="24"/>
+                <w:szCs w:val="24"/>
+              </w:rPr>
+              <w:t xml:space="preserve"> such as college fellowships and honors</w:t>
+            </w:r>
+            <w:r>
+              <w:rPr>
+                <w:rFonts w:ascii="Garamond" w:hAnsi="Garamond"/>
+                <w:sz w:val="24"/>
+                <w:szCs w:val="24"/>
+              </w:rPr>
+              <w:t>&gt;</w:t>
+            </w:r>
+          </w:p>
+        </w:tc>
+      </w:tr>
+      <w:tr>
+        <w:trPr>
+          <w:gridAfter w:val="1"/>
+          <w:wAfter w:w="108" w:type="dxa"/>
+        </w:trPr>
+        <w:tc>
+          <w:tcPr>
+            <w:tcW w:w="287" w:type="dxa"/>
+            <w:gridSpan w:val="2"/>
+          </w:tcPr>
+          <w:p>
+            <w:pPr>
+              <w:rPr>
+                <w:rFonts w:ascii="Garamond" w:hAnsi="Garamond"/>
+                <w:sz w:val="24"/>
+                <w:szCs w:val="24"/>
+              </w:rPr>
+            </w:pPr>
+          </w:p>
+        </w:tc>
+        <w:tc>
+          <w:tcPr>
+            <w:tcW w:w="1604" w:type="dxa"/>
+            <w:gridSpan w:val="3"/>
+          </w:tcPr>
+          <w:p>
+            <w:pPr>
+              <w:rPr>
+                <w:rFonts w:ascii="Garamond" w:hAnsi="Garamond"/>
+                <w:sz w:val="24"/>
+                <w:szCs w:val="24"/>
+              </w:rPr>
+            </w:pPr>
+            <w:r>
+              <w:rPr>
+                <w:rFonts w:ascii="Garamond" w:hAnsi="Garamond"/>
+                <w:sz w:val="24"/>
+                <w:szCs w:val="24"/>
+              </w:rPr>
+              <w:t>2019</w:t>
+            </w:r>
+          </w:p>
+        </w:tc>
+        <w:tc>
+          <w:tcPr>
+            <w:tcW w:w="7577" w:type="dxa"/>
+            <w:gridSpan w:val="4"/>
+          </w:tcPr>
+          <w:p>
+            <w:pPr>
+              <w:rPr>
+                <w:rFonts w:ascii="Garamond" w:hAnsi="Garamond"/>
+                <w:sz w:val="24"/>
+                <w:szCs w:val="24"/>
+              </w:rPr>
+            </w:pPr>
+            <w:r>
+              <w:rPr>
+                <w:rFonts w:ascii="Garamond" w:hAnsi="Garamond"/>
+                <w:sz w:val="24"/>
+                <w:szCs w:val="24"/>
+              </w:rPr>
+              <w:t>Reid Economics Fellowship</w:t>
+            </w:r>
+          </w:p>
+        </w:tc>
+      </w:tr>
+      <w:tr>
+        <w:trPr>
+          <w:gridAfter w:val="1"/>
+          <w:wAfter w:w="108" w:type="dxa"/>
+        </w:trPr>
+        <w:tc>
+          <w:tcPr>
+            <w:tcW w:w="287" w:type="dxa"/>
+            <w:gridSpan w:val="2"/>
+          </w:tcPr>
+          <w:p>
+            <w:pPr>
+              <w:rPr>
+                <w:rFonts w:ascii="Garamond" w:hAnsi="Garamond"/>
+                <w:sz w:val="24"/>
+                <w:szCs w:val="24"/>
+              </w:rPr>
+            </w:pPr>
+          </w:p>
+        </w:tc>
+        <w:tc>
+          <w:tcPr>
+            <w:tcW w:w="1604" w:type="dxa"/>
+            <w:gridSpan w:val="3"/>
+          </w:tcPr>
+          <w:p>
+            <w:pPr>
+              <w:rPr>
+                <w:rFonts w:ascii="Garamond" w:hAnsi="Garamond"/>
+                <w:sz w:val="24"/>
+                <w:szCs w:val="24"/>
+              </w:rPr>
+            </w:pPr>
+            <w:r>
+              <w:rPr>
+                <w:rFonts w:ascii="Garamond" w:hAnsi="Garamond"/>
+                <w:sz w:val="24"/>
+                <w:szCs w:val="24"/>
+              </w:rPr>
+              <w:t>2014</w:t>
+            </w:r>
+          </w:p>
+        </w:tc>
+        <w:tc>
+          <w:tcPr>
+            <w:tcW w:w="7577" w:type="dxa"/>
+            <w:gridSpan w:val="4"/>
+          </w:tcPr>
+          <w:p>
+            <w:pPr>
+              <w:rPr>
+                <w:rFonts w:ascii="Garamond" w:hAnsi="Garamond"/>
+                <w:sz w:val="24"/>
+                <w:szCs w:val="24"/>
+              </w:rPr>
+            </w:pPr>
+            <w:r>
+              <w:rPr>
+                <w:rFonts w:ascii="Garamond" w:hAnsi="Garamond"/>
+                <w:sz w:val="24"/>
+                <w:szCs w:val="24"/>
+              </w:rPr>
+              <w:t>Social Sciences Fellowship</w:t>
+            </w:r>
+          </w:p>
+        </w:tc>
+      </w:tr>
+      <w:tr>
+        <w:trPr>
+          <w:gridAfter w:val="1"/>
+          <w:wAfter w:w="108" w:type="dxa"/>
+        </w:trPr>
+        <w:tc>
+          <w:tcPr>
+            <w:tcW w:w="287" w:type="dxa"/>
+            <w:gridSpan w:val="2"/>
+          </w:tcPr>
+          <w:p>
+            <w:pPr>
+              <w:rPr>
+                <w:rFonts w:ascii="Garamond" w:hAnsi="Garamond"/>
+                <w:sz w:val="24"/>
+                <w:szCs w:val="24"/>
+              </w:rPr>
+            </w:pPr>
+          </w:p>
+        </w:tc>
+        <w:tc>
+          <w:tcPr>
+            <w:tcW w:w="1604" w:type="dxa"/>
+            <w:gridSpan w:val="3"/>
+          </w:tcPr>
+          <w:p>
+            <w:pPr>
+              <w:rPr>
+                <w:rFonts w:ascii="Garamond" w:hAnsi="Garamond"/>
+                <w:sz w:val="24"/>
+                <w:szCs w:val="24"/>
+              </w:rPr>
+            </w:pPr>
+          </w:p>
+        </w:tc>
+        <w:tc>
+          <w:tcPr>
+            <w:tcW w:w="7577" w:type="dxa"/>
+            <w:gridSpan w:val="4"/>
+          </w:tcPr>
+          <w:p>
+            <w:pPr>
+              <w:rPr>
+                <w:rFonts w:ascii="Garamond" w:hAnsi="Garamond"/>
+                <w:sz w:val="24"/>
+                <w:szCs w:val="24"/>
+              </w:rPr>
+            </w:pPr>
+          </w:p>
+        </w:tc>
+      </w:tr>
+      <w:tr>
+        <w:trPr>
+          <w:gridBefore w:val="1"/>
+          <w:wBefore w:w="108" w:type="dxa"/>
+        </w:trPr>
+        <w:tc>
+          <w:tcPr>
+            <w:tcW w:w="9468" w:type="dxa"/>
+            <w:gridSpan w:val="9"/>
+          </w:tcPr>
+          <w:p>
+            <w:pPr>
+              <w:rPr>
+                <w:rFonts w:ascii="Garamond" w:hAnsi="Garamond"/>
+                <w:b/>
+                <w:sz w:val="24"/>
+                <w:szCs w:val="24"/>
+              </w:rPr>
+            </w:pPr>
+          </w:p>
+          <w:p>
+            <w:pPr>
+              <w:rPr>
+                <w:rFonts w:ascii="Garamond" w:hAnsi="Garamond"/>
+                <w:sz w:val="24"/>
+                <w:szCs w:val="24"/>
+              </w:rPr>
+            </w:pPr>
+            <w:r>
+              <w:rPr>
+                <w:rFonts w:ascii="Garamond" w:hAnsi="Garamond"/>
+                <w:b/>
+                <w:sz w:val="24"/>
+                <w:szCs w:val="24"/>
+              </w:rPr>
+              <w:t>Professional Activities</w:t>
+            </w:r>
+            <w:r>
+              <w:rPr>
+                <w:rFonts w:ascii="Garamond" w:hAnsi="Garamond"/>
+                <w:b/>
+                <w:sz w:val="24"/>
+                <w:szCs w:val="24"/>
+              </w:rPr>
+              <w:t>:</w:t>
+            </w:r>
+            <w:r>
+              <w:rPr>
+                <w:rFonts w:ascii="Garamond" w:hAnsi="Garamond"/>
+                <w:sz w:val="24"/>
+                <w:szCs w:val="24"/>
+              </w:rPr>
+              <w:t xml:space="preserve"> </w:t>
+            </w:r>
+          </w:p>
+        </w:tc>
+      </w:tr>
+      <w:tr>
+        <w:trPr>
+          <w:gridBefore w:val="1"/>
+          <w:wBefore w:w="108" w:type="dxa"/>
+        </w:trPr>
+        <w:tc>
+          <w:tcPr>
+            <w:tcW w:w="287" w:type="dxa"/>
+            <w:gridSpan w:val="2"/>
+          </w:tcPr>
+          <w:p>
+            <w:pPr>
+              <w:rPr>
+                <w:rFonts w:ascii="Garamond" w:hAnsi="Garamond"/>
+                <w:sz w:val="24"/>
+                <w:szCs w:val="24"/>
+              </w:rPr>
+            </w:pPr>
+          </w:p>
+        </w:tc>
+        <w:tc>
+          <w:tcPr>
+            <w:tcW w:w="9181" w:type="dxa"/>
+            <w:gridSpan w:val="7"/>
+          </w:tcPr>
+          <w:p>
+            <w:pPr>
+              <w:rPr>
+                <w:rFonts w:ascii="Garamond" w:hAnsi="Garamond"/>
+                <w:sz w:val="24"/>
+                <w:szCs w:val="24"/>
+              </w:rPr>
+            </w:pPr>
+            <w:r>
+              <w:rPr>
+                <w:rFonts w:ascii="Garamond" w:hAnsi="Garamond"/>
+                <w:sz w:val="24"/>
+                <w:szCs w:val="24"/>
+                <w:u w:val="single"/>
+              </w:rPr>
+              <w:t>Referee</w:t>
+            </w:r>
+            <w:r>
+              <w:rPr>
+                <w:rFonts w:ascii="Garamond" w:hAnsi="Garamond"/>
+                <w:sz w:val="24"/>
+                <w:szCs w:val="24"/>
+                <w:u w:val="single"/>
+              </w:rPr>
+              <w:t>:</w:t>
+            </w:r>
+          </w:p>
+        </w:tc>
+      </w:tr>
+      <w:tr>
+        <w:trPr>
+          <w:gridBefore w:val="1"/>
+          <w:wBefore w:w="108" w:type="dxa"/>
+        </w:trPr>
+        <w:tc>
+          <w:tcPr>
+            <w:tcW w:w="287" w:type="dxa"/>
+            <w:gridSpan w:val="2"/>
+          </w:tcPr>
+          <w:p>
+            <w:pPr>
+              <w:rPr>
+                <w:rFonts w:ascii="Garamond" w:hAnsi="Garamond"/>
+                <w:sz w:val="24"/>
+                <w:szCs w:val="24"/>
+              </w:rPr>
+            </w:pPr>
+          </w:p>
+        </w:tc>
+        <w:tc>
+          <w:tcPr>
+            <w:tcW w:w="9181" w:type="dxa"/>
+            <w:gridSpan w:val="7"/>
+          </w:tcPr>
+          <w:p>
+            <w:pPr>
+              <w:rPr>
+                <w:rFonts w:ascii="Garamond" w:hAnsi="Garamond"/>
+                <w:sz w:val="24"/>
+                <w:szCs w:val="24"/>
+              </w:rPr>
+            </w:pPr>
+            <w:r>
+              <w:rPr>
+                <w:rFonts w:ascii="Garamond" w:hAnsi="Garamond"/>
+                <w:sz w:val="24"/>
+                <w:szCs w:val="24"/>
+              </w:rPr>
+              <w:t>&lt;</w:t>
+            </w:r>
+            <w:r>
+              <w:rPr>
+                <w:rFonts w:ascii="Garamond" w:hAnsi="Garamond"/>
+                <w:sz w:val="24"/>
+                <w:szCs w:val="24"/>
+              </w:rPr>
+              <w:t>Journal names</w:t>
+            </w:r>
+            <w:r>
+              <w:rPr>
+                <w:rFonts w:ascii="Garamond" w:hAnsi="Garamond"/>
+                <w:sz w:val="24"/>
+                <w:szCs w:val="24"/>
+              </w:rPr>
+              <w:t>&gt;</w:t>
+            </w:r>
+          </w:p>
+        </w:tc>
+      </w:tr>
+      <w:tr>
+        <w:trPr>
+          <w:gridBefore w:val="1"/>
+          <w:wBefore w:w="108" w:type="dxa"/>
+        </w:trPr>
+        <w:tc>
+          <w:tcPr>
+            <w:tcW w:w="287" w:type="dxa"/>
+            <w:gridSpan w:val="2"/>
+          </w:tcPr>
+          <w:p>
+            <w:pPr>
+              <w:rPr>
+                <w:rFonts w:ascii="Garamond" w:hAnsi="Garamond"/>
+                <w:sz w:val="24"/>
+                <w:szCs w:val="24"/>
+              </w:rPr>
+            </w:pPr>
+          </w:p>
+        </w:tc>
+        <w:tc>
+          <w:tcPr>
+            <w:tcW w:w="1604" w:type="dxa"/>
+            <w:gridSpan w:val="3"/>
+          </w:tcPr>
+          <w:p>
+            <w:pPr>
+              <w:rPr>
+                <w:rFonts w:ascii="Garamond" w:hAnsi="Garamond"/>
+                <w:sz w:val="24"/>
+                <w:szCs w:val="24"/>
+              </w:rPr>
+            </w:pPr>
+          </w:p>
+        </w:tc>
+        <w:tc>
+          <w:tcPr>
+            <w:tcW w:w="7577" w:type="dxa"/>
+            <w:gridSpan w:val="4"/>
+          </w:tcPr>
+          <w:p>
+            <w:pPr>
+              <w:jc w:val="center"/>
+              <w:rPr>
+                <w:rFonts w:ascii="Garamond" w:hAnsi="Garamond"/>
+                <w:sz w:val="24"/>
+                <w:szCs w:val="24"/>
+              </w:rPr>
+            </w:pPr>
+          </w:p>
+        </w:tc>
+      </w:tr>
+      <w:tr>
+        <w:trPr>
+          <w:gridBefore w:val="1"/>
+          <w:wBefore w:w="108" w:type="dxa"/>
+        </w:trPr>
+        <w:tc>
+          <w:tcPr>
+            <w:tcW w:w="287" w:type="dxa"/>
+            <w:gridSpan w:val="2"/>
+          </w:tcPr>
+          <w:p>
+            <w:pPr>
+              <w:rPr>
+                <w:rFonts w:ascii="Garamond" w:hAnsi="Garamond"/>
+                <w:sz w:val="24"/>
+                <w:szCs w:val="24"/>
+              </w:rPr>
+            </w:pPr>
+          </w:p>
+        </w:tc>
+        <w:tc>
+          <w:tcPr>
+            <w:tcW w:w="9181" w:type="dxa"/>
+            <w:gridSpan w:val="7"/>
+          </w:tcPr>
+          <w:p>
+            <w:pPr>
+              <w:rPr>
+                <w:rFonts w:ascii="Garamond" w:hAnsi="Garamond"/>
+                <w:sz w:val="24"/>
+                <w:szCs w:val="24"/>
+              </w:rPr>
+            </w:pPr>
+            <w:r>
+              <w:rPr>
+                <w:rFonts w:ascii="Garamond" w:hAnsi="Garamond"/>
+                <w:sz w:val="24"/>
+                <w:szCs w:val="24"/>
+                <w:u w:val="single"/>
+              </w:rPr>
+              <w:t>Conference and Seminar Presentations:</w:t>
+            </w:r>
+          </w:p>
+        </w:tc>
+      </w:tr>
+      <w:tr>
+        <w:trPr>
+          <w:gridBefore w:val="1"/>
+          <w:wBefore w:w="108" w:type="dxa"/>
+        </w:trPr>
+        <w:tc>
+          <w:tcPr>
+            <w:tcW w:w="287" w:type="dxa"/>
+            <w:gridSpan w:val="2"/>
+          </w:tcPr>
+          <w:p>
+            <w:pPr>
+              <w:rPr>
+                <w:rFonts w:ascii="Garamond" w:hAnsi="Garamond"/>
+                <w:sz w:val="24"/>
+                <w:szCs w:val="24"/>
+              </w:rPr>
+            </w:pPr>
+          </w:p>
+        </w:tc>
+        <w:tc>
+          <w:tcPr>
+            <w:tcW w:w="1604" w:type="dxa"/>
+            <w:gridSpan w:val="3"/>
+          </w:tcPr>
+          <w:p>
+            <w:pPr>
+              <w:rPr>
+                <w:rFonts w:ascii="Garamond" w:hAnsi="Garamond"/>
+                <w:sz w:val="24"/>
+                <w:szCs w:val="24"/>
+              </w:rPr>
+            </w:pPr>
+            <w:r>
+              <w:rPr>
+                <w:rFonts w:ascii="Garamond" w:hAnsi="Garamond"/>
+                <w:sz w:val="24"/>
+                <w:szCs w:val="24"/>
+              </w:rPr>
+              <w:t>&lt;time period&gt;</w:t>
+            </w:r>
+          </w:p>
+        </w:tc>
+        <w:tc>
+          <w:tcPr>
+            <w:tcW w:w="7577" w:type="dxa"/>
+            <w:gridSpan w:val="4"/>
+          </w:tcPr>
+          <w:p>
+            <w:pPr>
+              <w:rPr>
+                <w:rFonts w:ascii="Garamond" w:hAnsi="Garamond"/>
+                <w:sz w:val="24"/>
+                <w:szCs w:val="24"/>
+              </w:rPr>
+            </w:pPr>
+            <w:r>
+              <w:rPr>
+                <w:rFonts w:ascii="Garamond" w:hAnsi="Garamond"/>
+                <w:sz w:val="24"/>
+                <w:szCs w:val="24"/>
+              </w:rPr>
+              <w:t>&lt;honor, scholarship, fellowship&gt;</w:t>
+            </w:r>
+          </w:p>
+        </w:tc>
+      </w:tr>
+      <w:tr>
+        <w:trPr>
+          <w:gridBefore w:val="1"/>
+          <w:wBefore w:w="108" w:type="dxa"/>
+        </w:trPr>
+        <w:tc>
+          <w:tcPr>
+            <w:tcW w:w="9468" w:type="dxa"/>
+            <w:gridSpan w:val="9"/>
+          </w:tcPr>
+          <w:p>
+            <w:pPr>
+              <w:rPr>
+                <w:rFonts w:ascii="Garamond" w:hAnsi="Garamond"/>
+                <w:b/>
+                <w:sz w:val="24"/>
+                <w:szCs w:val="24"/>
+              </w:rPr>
+            </w:pPr>
+            <w:r>
+              <w:rPr>
+                <w:rFonts w:ascii="Garamond" w:hAnsi="Garamond"/>
+                <w:b/>
+                <w:sz w:val="24"/>
+                <w:szCs w:val="24"/>
+              </w:rPr>
+              <w:br w:type="page"/>
+            </w:r>
+          </w:p>
+          <w:p>
+            <w:pPr>
+              <w:rPr>
+                <w:rFonts w:ascii="Garamond" w:hAnsi="Garamond"/>
+                <w:sz w:val="24"/>
+                <w:szCs w:val="24"/>
+              </w:rPr>
+            </w:pPr>
+            <w:r>
+              <w:rPr>
+                <w:rFonts w:ascii="Garamond" w:hAnsi="Garamond"/>
+                <w:b/>
+                <w:sz w:val="24"/>
+                <w:szCs w:val="24"/>
+              </w:rPr>
+              <w:t>Language and Computer Skills</w:t>
+            </w:r>
+            <w:r>
+              <w:rPr>
+                <w:rFonts w:ascii="Garamond" w:hAnsi="Garamond"/>
+                <w:b/>
+                <w:sz w:val="24"/>
+                <w:szCs w:val="24"/>
+              </w:rPr>
+              <w:t>:</w:t>
+            </w:r>
+            <w:r>
+              <w:rPr>
+                <w:rFonts w:ascii="Garamond" w:hAnsi="Garamond"/>
+                <w:sz w:val="24"/>
+                <w:szCs w:val="24"/>
+              </w:rPr>
+              <w:t xml:space="preserve"> </w:t>
+            </w:r>
+            <w:r>
+              <w:rPr>
+                <w:rFonts w:ascii="Garamond" w:hAnsi="Garamond"/>
+                <w:sz w:val="24"/>
+                <w:szCs w:val="24"/>
+              </w:rPr>
+              <w:t>(Totally Optional)</w:t>
+            </w:r>
+          </w:p>
+        </w:tc>
+      </w:tr>
+      <w:tr>
+        <w:trPr>
+          <w:gridBefore w:val="1"/>
+          <w:wBefore w:w="108" w:type="dxa"/>
+        </w:trPr>
+        <w:tc>
+          <w:tcPr>
+            <w:tcW w:w="287" w:type="dxa"/>
+            <w:gridSpan w:val="2"/>
+          </w:tcPr>
+          <w:p>
+            <w:pPr>
+              <w:rPr>
+                <w:rFonts w:ascii="Garamond" w:hAnsi="Garamond"/>
+                <w:sz w:val="24"/>
+                <w:szCs w:val="24"/>
+              </w:rPr>
+            </w:pPr>
+          </w:p>
+        </w:tc>
+        <w:tc>
+          <w:tcPr>
+            <w:tcW w:w="9181" w:type="dxa"/>
+            <w:gridSpan w:val="7"/>
+          </w:tcPr>
+          <w:p>
+            <w:pPr>
+              <w:rPr>
+                <w:rFonts w:ascii="Garamond" w:hAnsi="Garamond"/>
+                <w:sz w:val="24"/>
+                <w:szCs w:val="24"/>
+              </w:rPr>
+            </w:pPr>
+            <w:r>
+              <w:rPr>
+                <w:rFonts w:ascii="Garamond" w:hAnsi="Garamond"/>
+                <w:sz w:val="24"/>
+                <w:szCs w:val="24"/>
+                <w:u w:val="single"/>
+              </w:rPr>
+              <w:t>Computer Skills:</w:t>
+            </w:r>
+          </w:p>
+        </w:tc>
+      </w:tr>
+      <w:tr>
+        <w:trPr>
+          <w:gridBefore w:val="1"/>
+          <w:wBefore w:w="108" w:type="dxa"/>
+        </w:trPr>
+        <w:tc>
+          <w:tcPr>
+            <w:tcW w:w="287" w:type="dxa"/>
+            <w:gridSpan w:val="2"/>
+          </w:tcPr>
+          <w:p>
+            <w:pPr>
+              <w:rPr>
+                <w:rFonts w:ascii="Garamond" w:hAnsi="Garamond"/>
+                <w:sz w:val="24"/>
+                <w:szCs w:val="24"/>
+              </w:rPr>
+            </w:pPr>
+          </w:p>
+        </w:tc>
+        <w:tc>
+          <w:tcPr>
+            <w:tcW w:w="9181" w:type="dxa"/>
+            <w:gridSpan w:val="7"/>
+          </w:tcPr>
+          <w:p>
+            <w:pPr>
+              <w:rPr>
+                <w:rFonts w:ascii="Garamond" w:hAnsi="Garamond"/>
+                <w:sz w:val="24"/>
+                <w:szCs w:val="24"/>
+              </w:rPr>
+            </w:pPr>
+            <w:r>
+              <w:rPr>
+                <w:rFonts w:ascii="Garamond" w:hAnsi="Garamond"/>
+                <w:sz w:val="24"/>
+                <w:szCs w:val="24"/>
+              </w:rPr>
+              <w:t>R, C++, Matlab, Stata</w:t>
+            </w:r>
             <w:bookmarkStart w:id="0" w:name="_GoBack"/>
             <w:bookmarkEnd w:id="0"/>
           </w:p>
@@ -1811,8 +3305,8 @@
       </w:tr>
       <w:tr>
         <w:trPr>
-          <w:gridAfter w:val="1"/>
-          <w:wAfter w:w="108" w:type="dxa"/>
+          <w:gridBefore w:val="1"/>
+          <w:wBefore w:w="108" w:type="dxa"/>
         </w:trPr>
         <w:tc>
           <w:tcPr>
@@ -1831,6 +3325,58 @@
         </w:tc>
         <w:tc>
           <w:tcPr>
+            <w:tcW w:w="1604" w:type="dxa"/>
+            <w:gridSpan w:val="3"/>
+          </w:tcPr>
+          <w:p>
+            <w:pPr>
+              <w:rPr>
+                <w:rFonts w:ascii="Garamond" w:hAnsi="Garamond"/>
+                <w:sz w:val="24"/>
+                <w:szCs w:val="24"/>
+              </w:rPr>
+            </w:pPr>
+          </w:p>
+        </w:tc>
+        <w:tc>
+          <w:tcPr>
+            <w:tcW w:w="7577" w:type="dxa"/>
+            <w:gridSpan w:val="4"/>
+          </w:tcPr>
+          <w:p>
+            <w:pPr>
+              <w:jc w:val="center"/>
+              <w:rPr>
+                <w:rFonts w:ascii="Garamond" w:hAnsi="Garamond"/>
+                <w:sz w:val="24"/>
+                <w:szCs w:val="24"/>
+              </w:rPr>
+            </w:pPr>
+          </w:p>
+        </w:tc>
+      </w:tr>
+      <w:tr>
+        <w:trPr>
+          <w:gridBefore w:val="1"/>
+          <w:wBefore w:w="108" w:type="dxa"/>
+        </w:trPr>
+        <w:tc>
+          <w:tcPr>
+            <w:tcW w:w="287" w:type="dxa"/>
+            <w:gridSpan w:val="2"/>
+          </w:tcPr>
+          <w:p>
+            <w:pPr>
+              <w:rPr>
+                <w:rFonts w:ascii="Garamond" w:hAnsi="Garamond"/>
+                <w:sz w:val="24"/>
+                <w:szCs w:val="24"/>
+              </w:rPr>
+            </w:pPr>
+          </w:p>
+        </w:tc>
+        <w:tc>
+          <w:tcPr>
             <w:tcW w:w="9181" w:type="dxa"/>
             <w:gridSpan w:val="7"/>
           </w:tcPr>
@@ -1842,42 +3388,18 @@
                 <w:szCs w:val="24"/>
               </w:rPr>
             </w:pPr>
-          </w:p>
-        </w:tc>
-      </w:tr>
-      <w:tr>
-        <w:trPr>
-          <w:gridAfter w:val="1"/>
-          <w:wAfter w:w="108" w:type="dxa"/>
-        </w:trPr>
-        <w:tc>
-          <w:tcPr>
-            <w:tcW w:w="9468" w:type="dxa"/>
-            <w:gridSpan w:val="9"/>
-          </w:tcPr>
-          <w:p>
-            <w:pPr>
-              <w:rPr>
-                <w:rFonts w:ascii="Garamond" w:hAnsi="Garamond"/>
-                <w:b/>
+            <w:r>
+              <w:rPr>
+                <w:rFonts w:ascii="Garamond" w:hAnsi="Garamond"/>
                 <w:sz w:val="24"/>
                 <w:szCs w:val="24"/>
                 <w:u w:val="single"/>
               </w:rPr>
-            </w:pPr>
-            <w:r>
-              <w:rPr>
-                <w:rFonts w:ascii="Garamond" w:hAnsi="Garamond"/>
-                <w:b/>
-                <w:sz w:val="24"/>
-                <w:szCs w:val="24"/>
-              </w:rPr>
-              <w:t>Teaching Experience</w:t>
-            </w:r>
-            <w:r>
-              <w:rPr>
-                <w:rFonts w:ascii="Garamond" w:hAnsi="Garamond"/>
-                <w:b/>
+              <w:t>Languages</w:t>
+            </w:r>
+            <w:r>
+              <w:rPr>
+                <w:rFonts w:ascii="Garamond" w:hAnsi="Garamond"/>
                 <w:sz w:val="24"/>
                 <w:szCs w:val="24"/>
                 <w:u w:val="single"/>
@@ -1889,8 +3411,8 @@
       </w:tr>
       <w:tr>
         <w:trPr>
-          <w:gridAfter w:val="1"/>
-          <w:wAfter w:w="108" w:type="dxa"/>
+          <w:gridBefore w:val="1"/>
+          <w:wBefore w:w="108" w:type="dxa"/>
         </w:trPr>
         <w:tc>
           <w:tcPr>
@@ -1909,180 +3431,6 @@
         </w:tc>
         <w:tc>
           <w:tcPr>
-            <w:tcW w:w="1584" w:type="dxa"/>
-            <w:gridSpan w:val="2"/>
-          </w:tcPr>
-          <w:p>
-            <w:pPr>
-              <w:rPr>
-                <w:rFonts w:ascii="Garamond" w:hAnsi="Garamond"/>
-                <w:sz w:val="24"/>
-                <w:szCs w:val="24"/>
-              </w:rPr>
-            </w:pPr>
-            <w:r>
-              <w:rPr>
-                <w:rFonts w:ascii="Garamond" w:hAnsi="Garamond"/>
-                <w:sz w:val="24"/>
-                <w:szCs w:val="24"/>
-              </w:rPr>
-              <w:t>Quart</w:t>
-            </w:r>
-            <w:r>
-              <w:rPr>
-                <w:rFonts w:ascii="Garamond" w:hAnsi="Garamond"/>
-                <w:sz w:val="24"/>
-                <w:szCs w:val="24"/>
-              </w:rPr>
-              <w:t>er, year</w:t>
-            </w:r>
-          </w:p>
-        </w:tc>
-        <w:tc>
-          <w:tcPr>
-            <w:tcW w:w="7597" w:type="dxa"/>
-            <w:gridSpan w:val="5"/>
-          </w:tcPr>
-          <w:p>
-            <w:pPr>
-              <w:rPr>
-                <w:rFonts w:ascii="Garamond" w:hAnsi="Garamond"/>
-                <w:sz w:val="24"/>
-                <w:szCs w:val="24"/>
-              </w:rPr>
-            </w:pPr>
-            <w:r>
-              <w:rPr>
-                <w:rFonts w:ascii="Garamond" w:hAnsi="Garamond"/>
-                <w:sz w:val="24"/>
-                <w:szCs w:val="24"/>
-              </w:rPr>
-              <w:t>Cour</w:t>
-            </w:r>
-            <w:r>
-              <w:rPr>
-                <w:rFonts w:ascii="Garamond" w:hAnsi="Garamond"/>
-                <w:sz w:val="24"/>
-                <w:szCs w:val="24"/>
-              </w:rPr>
-              <w:t>se, Institution, Teaching Assistant</w:t>
-            </w:r>
-            <w:r>
-              <w:rPr>
-                <w:rFonts w:ascii="Garamond" w:hAnsi="Garamond"/>
-                <w:sz w:val="24"/>
-                <w:szCs w:val="24"/>
-              </w:rPr>
-              <w:t xml:space="preserve"> for Professor So And So</w:t>
-            </w:r>
-          </w:p>
-        </w:tc>
-      </w:tr>
-      <w:tr>
-        <w:trPr>
-          <w:gridAfter w:val="1"/>
-          <w:wAfter w:w="108" w:type="dxa"/>
-        </w:trPr>
-        <w:tc>
-          <w:tcPr>
-            <w:tcW w:w="287" w:type="dxa"/>
-            <w:gridSpan w:val="2"/>
-          </w:tcPr>
-          <w:p>
-            <w:pPr>
-              <w:rPr>
-                <w:rFonts w:ascii="Garamond" w:hAnsi="Garamond"/>
-                <w:sz w:val="24"/>
-                <w:szCs w:val="24"/>
-              </w:rPr>
-            </w:pPr>
-          </w:p>
-        </w:tc>
-        <w:tc>
-          <w:tcPr>
-            <w:tcW w:w="1584" w:type="dxa"/>
-            <w:gridSpan w:val="2"/>
-          </w:tcPr>
-          <w:p>
-            <w:pPr>
-              <w:rPr>
-                <w:rFonts w:ascii="Garamond" w:hAnsi="Garamond"/>
-                <w:sz w:val="24"/>
-                <w:szCs w:val="24"/>
-              </w:rPr>
-            </w:pPr>
-            <w:r>
-              <w:rPr>
-                <w:rFonts w:ascii="Garamond" w:hAnsi="Garamond"/>
-                <w:sz w:val="24"/>
-                <w:szCs w:val="24"/>
-              </w:rPr>
-              <w:t>Quart</w:t>
-            </w:r>
-            <w:r>
-              <w:rPr>
-                <w:rFonts w:ascii="Garamond" w:hAnsi="Garamond"/>
-                <w:sz w:val="24"/>
-                <w:szCs w:val="24"/>
-              </w:rPr>
-              <w:t>er, year</w:t>
-            </w:r>
-          </w:p>
-        </w:tc>
-        <w:tc>
-          <w:tcPr>
-            <w:tcW w:w="7597" w:type="dxa"/>
-            <w:gridSpan w:val="5"/>
-          </w:tcPr>
-          <w:p>
-            <w:pPr>
-              <w:rPr>
-                <w:rFonts w:ascii="Garamond" w:hAnsi="Garamond"/>
-                <w:sz w:val="24"/>
-                <w:szCs w:val="24"/>
-              </w:rPr>
-            </w:pPr>
-            <w:r>
-              <w:rPr>
-                <w:rFonts w:ascii="Garamond" w:hAnsi="Garamond"/>
-                <w:sz w:val="24"/>
-                <w:szCs w:val="24"/>
-              </w:rPr>
-              <w:t xml:space="preserve">Course, Institution, </w:t>
-            </w:r>
-            <w:r>
-              <w:rPr>
-                <w:rFonts w:ascii="Garamond" w:hAnsi="Garamond"/>
-                <w:sz w:val="24"/>
-                <w:szCs w:val="24"/>
-              </w:rPr>
-              <w:t>College Lecturer</w:t>
-            </w:r>
-          </w:p>
-        </w:tc>
-      </w:tr>
-      <w:tr>
-        <w:trPr>
-          <w:gridAfter w:val="1"/>
-          <w:wAfter w:w="108" w:type="dxa"/>
-        </w:trPr>
-        <w:tc>
-          <w:tcPr>
-            <w:tcW w:w="287" w:type="dxa"/>
-            <w:gridSpan w:val="2"/>
-          </w:tcPr>
-          <w:p>
-            <w:pPr>
-              <w:rPr>
-                <w:rFonts w:ascii="Garamond" w:hAnsi="Garamond"/>
-                <w:sz w:val="24"/>
-                <w:szCs w:val="24"/>
-              </w:rPr>
-            </w:pPr>
-          </w:p>
-        </w:tc>
-        <w:tc>
-          <w:tcPr>
             <w:tcW w:w="9181" w:type="dxa"/>
             <w:gridSpan w:val="7"/>
           </w:tcPr>
@@ -2094,1332 +3442,6 @@
                 <w:szCs w:val="24"/>
               </w:rPr>
             </w:pPr>
-          </w:p>
-        </w:tc>
-      </w:tr>
-      <w:tr>
-        <w:trPr>
-          <w:gridAfter w:val="1"/>
-          <w:wAfter w:w="108" w:type="dxa"/>
-        </w:trPr>
-        <w:tc>
-          <w:tcPr>
-            <w:tcW w:w="9468" w:type="dxa"/>
-            <w:gridSpan w:val="9"/>
-          </w:tcPr>
-          <w:p>
-            <w:pPr>
-              <w:rPr>
-                <w:rFonts w:ascii="Garamond" w:hAnsi="Garamond"/>
-                <w:b/>
-                <w:sz w:val="24"/>
-                <w:szCs w:val="24"/>
-                <w:u w:val="single"/>
-              </w:rPr>
-            </w:pPr>
-            <w:r>
-              <w:rPr>
-                <w:rFonts w:ascii="Garamond" w:hAnsi="Garamond"/>
-                <w:b/>
-                <w:sz w:val="24"/>
-                <w:szCs w:val="24"/>
-              </w:rPr>
-              <w:t>Research Experience and Other Employment</w:t>
-            </w:r>
-            <w:r>
-              <w:rPr>
-                <w:rFonts w:ascii="Garamond" w:hAnsi="Garamond"/>
-                <w:b/>
-                <w:sz w:val="24"/>
-                <w:szCs w:val="24"/>
-                <w:u w:val="single"/>
-              </w:rPr>
-              <w:t>:</w:t>
-            </w:r>
-          </w:p>
-        </w:tc>
-      </w:tr>
-      <w:tr>
-        <w:trPr>
-          <w:gridAfter w:val="1"/>
-          <w:wAfter w:w="108" w:type="dxa"/>
-        </w:trPr>
-        <w:tc>
-          <w:tcPr>
-            <w:tcW w:w="287" w:type="dxa"/>
-            <w:gridSpan w:val="2"/>
-          </w:tcPr>
-          <w:p>
-            <w:pPr>
-              <w:rPr>
-                <w:rFonts w:ascii="Garamond" w:hAnsi="Garamond"/>
-                <w:sz w:val="24"/>
-                <w:szCs w:val="24"/>
-              </w:rPr>
-            </w:pPr>
-          </w:p>
-        </w:tc>
-        <w:tc>
-          <w:tcPr>
-            <w:tcW w:w="1584" w:type="dxa"/>
-            <w:gridSpan w:val="2"/>
-          </w:tcPr>
-          <w:p>
-            <w:pPr>
-              <w:rPr>
-                <w:rFonts w:ascii="Garamond" w:hAnsi="Garamond"/>
-                <w:sz w:val="24"/>
-                <w:szCs w:val="24"/>
-              </w:rPr>
-            </w:pPr>
-            <w:r>
-              <w:rPr>
-                <w:rFonts w:ascii="Garamond" w:hAnsi="Garamond"/>
-                <w:sz w:val="24"/>
-                <w:szCs w:val="24"/>
-              </w:rPr>
-              <w:t>time period</w:t>
-            </w:r>
-          </w:p>
-        </w:tc>
-        <w:tc>
-          <w:tcPr>
-            <w:tcW w:w="7597" w:type="dxa"/>
-            <w:gridSpan w:val="5"/>
-          </w:tcPr>
-          <w:p>
-            <w:pPr>
-              <w:rPr>
-                <w:rFonts w:ascii="Garamond" w:hAnsi="Garamond"/>
-                <w:sz w:val="24"/>
-                <w:szCs w:val="24"/>
-              </w:rPr>
-            </w:pPr>
-            <w:r>
-              <w:rPr>
-                <w:rFonts w:ascii="Garamond" w:hAnsi="Garamond"/>
-                <w:sz w:val="24"/>
-                <w:szCs w:val="24"/>
-              </w:rPr>
-              <w:t>&lt;Institution&gt;, &lt;your title there&gt;</w:t>
-            </w:r>
-          </w:p>
-        </w:tc>
-      </w:tr>
-      <w:tr>
-        <w:trPr>
-          <w:gridAfter w:val="1"/>
-          <w:wAfter w:w="108" w:type="dxa"/>
-        </w:trPr>
-        <w:tc>
-          <w:tcPr>
-            <w:tcW w:w="287" w:type="dxa"/>
-            <w:gridSpan w:val="2"/>
-          </w:tcPr>
-          <w:p>
-            <w:pPr>
-              <w:rPr>
-                <w:rFonts w:ascii="Garamond" w:hAnsi="Garamond"/>
-                <w:sz w:val="24"/>
-                <w:szCs w:val="24"/>
-              </w:rPr>
-            </w:pPr>
-          </w:p>
-        </w:tc>
-        <w:tc>
-          <w:tcPr>
-            <w:tcW w:w="1584" w:type="dxa"/>
-            <w:gridSpan w:val="2"/>
-          </w:tcPr>
-          <w:p>
-            <w:pPr>
-              <w:rPr>
-                <w:rFonts w:ascii="Garamond" w:hAnsi="Garamond"/>
-                <w:sz w:val="24"/>
-                <w:szCs w:val="24"/>
-              </w:rPr>
-            </w:pPr>
-          </w:p>
-        </w:tc>
-        <w:tc>
-          <w:tcPr>
-            <w:tcW w:w="7597" w:type="dxa"/>
-            <w:gridSpan w:val="5"/>
-          </w:tcPr>
-          <w:p>
-            <w:pPr>
-              <w:rPr>
-                <w:rFonts w:ascii="Garamond" w:hAnsi="Garamond"/>
-                <w:sz w:val="24"/>
-                <w:szCs w:val="24"/>
-              </w:rPr>
-            </w:pPr>
-          </w:p>
-        </w:tc>
-      </w:tr>
-      <w:tr>
-        <w:trPr>
-          <w:gridAfter w:val="1"/>
-          <w:wAfter w:w="108" w:type="dxa"/>
-        </w:trPr>
-        <w:tc>
-          <w:tcPr>
-            <w:tcW w:w="287" w:type="dxa"/>
-            <w:gridSpan w:val="2"/>
-          </w:tcPr>
-          <w:p>
-            <w:pPr>
-              <w:rPr>
-                <w:rFonts w:ascii="Garamond" w:hAnsi="Garamond"/>
-                <w:sz w:val="24"/>
-                <w:szCs w:val="24"/>
-              </w:rPr>
-            </w:pPr>
-          </w:p>
-        </w:tc>
-        <w:tc>
-          <w:tcPr>
-            <w:tcW w:w="1584" w:type="dxa"/>
-            <w:gridSpan w:val="2"/>
-          </w:tcPr>
-          <w:p>
-            <w:pPr>
-              <w:rPr>
-                <w:rFonts w:ascii="Garamond" w:hAnsi="Garamond"/>
-                <w:sz w:val="24"/>
-                <w:szCs w:val="24"/>
-              </w:rPr>
-            </w:pPr>
-            <w:r>
-              <w:rPr>
-                <w:rFonts w:ascii="Garamond" w:hAnsi="Garamond"/>
-                <w:sz w:val="24"/>
-                <w:szCs w:val="24"/>
-              </w:rPr>
-              <w:t>time period</w:t>
-            </w:r>
-          </w:p>
-        </w:tc>
-        <w:tc>
-          <w:tcPr>
-            <w:tcW w:w="7597" w:type="dxa"/>
-            <w:gridSpan w:val="5"/>
-          </w:tcPr>
-          <w:p>
-            <w:pPr>
-              <w:rPr>
-                <w:rFonts w:ascii="Garamond" w:hAnsi="Garamond"/>
-                <w:sz w:val="24"/>
-                <w:szCs w:val="24"/>
-              </w:rPr>
-            </w:pPr>
-            <w:r>
-              <w:rPr>
-                <w:rFonts w:ascii="Garamond" w:hAnsi="Garamond"/>
-                <w:sz w:val="24"/>
-                <w:szCs w:val="24"/>
-              </w:rPr>
-              <w:t>&lt;Institution&gt;, &lt;your title there&gt;</w:t>
-            </w:r>
-          </w:p>
-        </w:tc>
-      </w:tr>
-      <w:tr>
-        <w:trPr>
-          <w:gridAfter w:val="1"/>
-          <w:wAfter w:w="108" w:type="dxa"/>
-        </w:trPr>
-        <w:tc>
-          <w:tcPr>
-            <w:tcW w:w="287" w:type="dxa"/>
-            <w:gridSpan w:val="2"/>
-          </w:tcPr>
-          <w:p>
-            <w:pPr>
-              <w:rPr>
-                <w:rFonts w:ascii="Garamond" w:hAnsi="Garamond"/>
-                <w:sz w:val="24"/>
-                <w:szCs w:val="24"/>
-              </w:rPr>
-            </w:pPr>
-          </w:p>
-        </w:tc>
-        <w:tc>
-          <w:tcPr>
-            <w:tcW w:w="1584" w:type="dxa"/>
-            <w:gridSpan w:val="2"/>
-          </w:tcPr>
-          <w:p>
-            <w:pPr>
-              <w:rPr>
-                <w:rFonts w:ascii="Garamond" w:hAnsi="Garamond"/>
-                <w:sz w:val="24"/>
-                <w:szCs w:val="24"/>
-              </w:rPr>
-            </w:pPr>
-          </w:p>
-        </w:tc>
-        <w:tc>
-          <w:tcPr>
-            <w:tcW w:w="7597" w:type="dxa"/>
-            <w:gridSpan w:val="5"/>
-          </w:tcPr>
-          <w:p>
-            <w:pPr>
-              <w:rPr>
-                <w:rFonts w:ascii="Garamond" w:hAnsi="Garamond"/>
-                <w:sz w:val="24"/>
-                <w:szCs w:val="24"/>
-              </w:rPr>
-            </w:pPr>
-          </w:p>
-        </w:tc>
-      </w:tr>
-      <w:tr>
-        <w:trPr>
-          <w:gridAfter w:val="1"/>
-          <w:wAfter w:w="108" w:type="dxa"/>
-        </w:trPr>
-        <w:tc>
-          <w:tcPr>
-            <w:tcW w:w="9468" w:type="dxa"/>
-            <w:gridSpan w:val="9"/>
-          </w:tcPr>
-          <w:p>
-            <w:pPr>
-              <w:rPr>
-                <w:rFonts w:ascii="Garamond" w:hAnsi="Garamond"/>
-                <w:sz w:val="24"/>
-                <w:szCs w:val="24"/>
-              </w:rPr>
-            </w:pPr>
-            <w:r>
-              <w:rPr>
-                <w:rFonts w:ascii="Garamond" w:hAnsi="Garamond"/>
-                <w:sz w:val="24"/>
-                <w:szCs w:val="24"/>
-              </w:rPr>
-              <w:t xml:space="preserve">(Note: You can have a section for </w:t>
-            </w:r>
-            <w:r>
-              <w:rPr>
-                <w:rFonts w:ascii="Garamond" w:hAnsi="Garamond"/>
-                <w:b/>
-                <w:sz w:val="24"/>
-                <w:szCs w:val="24"/>
-              </w:rPr>
-              <w:t>Professional Activities</w:t>
-            </w:r>
-            <w:r>
-              <w:rPr>
-                <w:rFonts w:ascii="Garamond" w:hAnsi="Garamond"/>
-                <w:sz w:val="24"/>
-                <w:szCs w:val="24"/>
-              </w:rPr>
-              <w:t>, e.g., seminars, discussant, referee)</w:t>
-            </w:r>
-          </w:p>
-        </w:tc>
-      </w:tr>
-      <w:tr>
-        <w:trPr>
-          <w:gridAfter w:val="1"/>
-          <w:wAfter w:w="108" w:type="dxa"/>
-        </w:trPr>
-        <w:tc>
-          <w:tcPr>
-            <w:tcW w:w="9468" w:type="dxa"/>
-            <w:gridSpan w:val="9"/>
-          </w:tcPr>
-          <w:p>
-            <w:pPr>
-              <w:rPr>
-                <w:rFonts w:ascii="Garamond" w:hAnsi="Garamond"/>
-                <w:b/>
-                <w:sz w:val="24"/>
-                <w:szCs w:val="24"/>
-              </w:rPr>
-            </w:pPr>
-          </w:p>
-        </w:tc>
-      </w:tr>
-      <w:tr>
-        <w:trPr>
-          <w:gridAfter w:val="1"/>
-          <w:wAfter w:w="108" w:type="dxa"/>
-        </w:trPr>
-        <w:tc>
-          <w:tcPr>
-            <w:tcW w:w="9468" w:type="dxa"/>
-            <w:gridSpan w:val="9"/>
-          </w:tcPr>
-          <w:p>
-            <w:pPr>
-              <w:rPr>
-                <w:rFonts w:ascii="Garamond" w:hAnsi="Garamond"/>
-                <w:b/>
-                <w:sz w:val="24"/>
-                <w:szCs w:val="24"/>
-              </w:rPr>
-            </w:pPr>
-          </w:p>
-        </w:tc>
-      </w:tr>
-      <w:tr>
-        <w:trPr>
-          <w:gridAfter w:val="1"/>
-          <w:wAfter w:w="108" w:type="dxa"/>
-        </w:trPr>
-        <w:tc>
-          <w:tcPr>
-            <w:tcW w:w="9468" w:type="dxa"/>
-            <w:gridSpan w:val="9"/>
-          </w:tcPr>
-          <w:p>
-            <w:pPr>
-              <w:rPr>
-                <w:rFonts w:ascii="Garamond" w:hAnsi="Garamond"/>
-                <w:b/>
-                <w:sz w:val="24"/>
-                <w:szCs w:val="24"/>
-              </w:rPr>
-            </w:pPr>
-            <w:r>
-              <w:rPr>
-                <w:rFonts w:ascii="Garamond" w:hAnsi="Garamond"/>
-                <w:b/>
-                <w:sz w:val="24"/>
-                <w:szCs w:val="24"/>
-              </w:rPr>
-              <w:br w:type="page"/>
-            </w:r>
-          </w:p>
-          <w:p>
-            <w:pPr>
-              <w:rPr>
-                <w:rFonts w:ascii="Garamond" w:hAnsi="Garamond"/>
-                <w:b/>
-                <w:sz w:val="24"/>
-                <w:szCs w:val="24"/>
-              </w:rPr>
-            </w:pPr>
-          </w:p>
-          <w:p>
-            <w:pPr>
-              <w:rPr>
-                <w:rFonts w:ascii="Garamond" w:hAnsi="Garamond"/>
-                <w:b/>
-                <w:sz w:val="24"/>
-                <w:szCs w:val="24"/>
-              </w:rPr>
-            </w:pPr>
-            <w:r>
-              <w:rPr>
-                <w:rFonts w:ascii="Garamond" w:hAnsi="Garamond"/>
-                <w:b/>
-                <w:sz w:val="24"/>
-                <w:szCs w:val="24"/>
-              </w:rPr>
-              <w:t>Honors, Scholarships, and Fellowships:</w:t>
-            </w:r>
-            <w:r>
-              <w:rPr>
-                <w:rFonts w:ascii="Garamond" w:hAnsi="Garamond"/>
-                <w:sz w:val="24"/>
-                <w:szCs w:val="24"/>
-              </w:rPr>
-              <w:t xml:space="preserve"> &lt;in general</w:t>
-            </w:r>
-            <w:r>
-              <w:rPr>
-                <w:rFonts w:ascii="Garamond" w:hAnsi="Garamond"/>
-                <w:sz w:val="24"/>
-                <w:szCs w:val="24"/>
-              </w:rPr>
-              <w:t>,</w:t>
-            </w:r>
-            <w:r>
-              <w:rPr>
-                <w:rFonts w:ascii="Garamond" w:hAnsi="Garamond"/>
-                <w:sz w:val="24"/>
-                <w:szCs w:val="24"/>
-              </w:rPr>
-              <w:t xml:space="preserve"> </w:t>
-            </w:r>
-            <w:r>
-              <w:rPr>
-                <w:rFonts w:ascii="Garamond" w:hAnsi="Garamond"/>
-                <w:i/>
-                <w:sz w:val="24"/>
-                <w:szCs w:val="24"/>
-              </w:rPr>
-              <w:t>do not</w:t>
-            </w:r>
-            <w:r>
-              <w:rPr>
-                <w:rFonts w:ascii="Garamond" w:hAnsi="Garamond"/>
-                <w:sz w:val="24"/>
-                <w:szCs w:val="24"/>
-              </w:rPr>
-              <w:t xml:space="preserve"> list pre-grad school honors</w:t>
-            </w:r>
-            <w:r>
-              <w:rPr>
-                <w:rFonts w:ascii="Garamond" w:hAnsi="Garamond"/>
-                <w:sz w:val="24"/>
-                <w:szCs w:val="24"/>
-              </w:rPr>
-              <w:t xml:space="preserve"> such as college fellowships and honors</w:t>
-            </w:r>
-            <w:r>
-              <w:rPr>
-                <w:rFonts w:ascii="Garamond" w:hAnsi="Garamond"/>
-                <w:sz w:val="24"/>
-                <w:szCs w:val="24"/>
-              </w:rPr>
-              <w:t>&gt;</w:t>
-            </w:r>
-          </w:p>
-        </w:tc>
-      </w:tr>
-      <w:tr>
-        <w:trPr>
-          <w:gridAfter w:val="1"/>
-          <w:wAfter w:w="108" w:type="dxa"/>
-        </w:trPr>
-        <w:tc>
-          <w:tcPr>
-            <w:tcW w:w="287" w:type="dxa"/>
-            <w:gridSpan w:val="2"/>
-          </w:tcPr>
-          <w:p>
-            <w:pPr>
-              <w:rPr>
-                <w:rFonts w:ascii="Garamond" w:hAnsi="Garamond"/>
-                <w:sz w:val="24"/>
-                <w:szCs w:val="24"/>
-              </w:rPr>
-            </w:pPr>
-          </w:p>
-        </w:tc>
-        <w:tc>
-          <w:tcPr>
-            <w:tcW w:w="1604" w:type="dxa"/>
-            <w:gridSpan w:val="3"/>
-          </w:tcPr>
-          <w:p>
-            <w:pPr>
-              <w:rPr>
-                <w:rFonts w:ascii="Garamond" w:hAnsi="Garamond"/>
-                <w:sz w:val="24"/>
-                <w:szCs w:val="24"/>
-              </w:rPr>
-            </w:pPr>
-            <w:r>
-              <w:rPr>
-                <w:rFonts w:ascii="Garamond" w:hAnsi="Garamond"/>
-                <w:sz w:val="24"/>
-                <w:szCs w:val="24"/>
-              </w:rPr>
-              <w:t>2019</w:t>
-            </w:r>
-          </w:p>
-        </w:tc>
-        <w:tc>
-          <w:tcPr>
-            <w:tcW w:w="7577" w:type="dxa"/>
-            <w:gridSpan w:val="4"/>
-          </w:tcPr>
-          <w:p>
-            <w:pPr>
-              <w:rPr>
-                <w:rFonts w:ascii="Garamond" w:hAnsi="Garamond"/>
-                <w:sz w:val="24"/>
-                <w:szCs w:val="24"/>
-              </w:rPr>
-            </w:pPr>
-            <w:r>
-              <w:rPr>
-                <w:rFonts w:ascii="Garamond" w:hAnsi="Garamond"/>
-                <w:sz w:val="24"/>
-                <w:szCs w:val="24"/>
-              </w:rPr>
-              <w:t>Reid Economics Fellowship</w:t>
-            </w:r>
-          </w:p>
-        </w:tc>
-      </w:tr>
-      <w:tr>
-        <w:trPr>
-          <w:gridAfter w:val="1"/>
-          <w:wAfter w:w="108" w:type="dxa"/>
-        </w:trPr>
-        <w:tc>
-          <w:tcPr>
-            <w:tcW w:w="287" w:type="dxa"/>
-            <w:gridSpan w:val="2"/>
-          </w:tcPr>
-          <w:p>
-            <w:pPr>
-              <w:rPr>
-                <w:rFonts w:ascii="Garamond" w:hAnsi="Garamond"/>
-                <w:sz w:val="24"/>
-                <w:szCs w:val="24"/>
-              </w:rPr>
-            </w:pPr>
-          </w:p>
-        </w:tc>
-        <w:tc>
-          <w:tcPr>
-            <w:tcW w:w="1604" w:type="dxa"/>
-            <w:gridSpan w:val="3"/>
-          </w:tcPr>
-          <w:p>
-            <w:pPr>
-              <w:rPr>
-                <w:rFonts w:ascii="Garamond" w:hAnsi="Garamond"/>
-                <w:sz w:val="24"/>
-                <w:szCs w:val="24"/>
-              </w:rPr>
-            </w:pPr>
-            <w:r>
-              <w:rPr>
-                <w:rFonts w:ascii="Garamond" w:hAnsi="Garamond"/>
-                <w:sz w:val="24"/>
-                <w:szCs w:val="24"/>
-              </w:rPr>
-              <w:t>2014</w:t>
-            </w:r>
-          </w:p>
-        </w:tc>
-        <w:tc>
-          <w:tcPr>
-            <w:tcW w:w="7577" w:type="dxa"/>
-            <w:gridSpan w:val="4"/>
-          </w:tcPr>
-          <w:p>
-            <w:pPr>
-              <w:rPr>
-                <w:rFonts w:ascii="Garamond" w:hAnsi="Garamond"/>
-                <w:sz w:val="24"/>
-                <w:szCs w:val="24"/>
-              </w:rPr>
-            </w:pPr>
-            <w:r>
-              <w:rPr>
-                <w:rFonts w:ascii="Garamond" w:hAnsi="Garamond"/>
-                <w:sz w:val="24"/>
-                <w:szCs w:val="24"/>
-              </w:rPr>
-              <w:t>Social Sciences Fellowship</w:t>
-            </w:r>
-          </w:p>
-        </w:tc>
-      </w:tr>
-      <w:tr>
-        <w:trPr>
-          <w:gridAfter w:val="1"/>
-          <w:wAfter w:w="108" w:type="dxa"/>
-        </w:trPr>
-        <w:tc>
-          <w:tcPr>
-            <w:tcW w:w="287" w:type="dxa"/>
-            <w:gridSpan w:val="2"/>
-          </w:tcPr>
-          <w:p>
-            <w:pPr>
-              <w:rPr>
-                <w:rFonts w:ascii="Garamond" w:hAnsi="Garamond"/>
-                <w:sz w:val="24"/>
-                <w:szCs w:val="24"/>
-              </w:rPr>
-            </w:pPr>
-          </w:p>
-        </w:tc>
-        <w:tc>
-          <w:tcPr>
-            <w:tcW w:w="1604" w:type="dxa"/>
-            <w:gridSpan w:val="3"/>
-          </w:tcPr>
-          <w:p>
-            <w:pPr>
-              <w:rPr>
-                <w:rFonts w:ascii="Garamond" w:hAnsi="Garamond"/>
-                <w:sz w:val="24"/>
-                <w:szCs w:val="24"/>
-              </w:rPr>
-            </w:pPr>
-          </w:p>
-        </w:tc>
-        <w:tc>
-          <w:tcPr>
-            <w:tcW w:w="7577" w:type="dxa"/>
-            <w:gridSpan w:val="4"/>
-          </w:tcPr>
-          <w:p>
-            <w:pPr>
-              <w:rPr>
-                <w:rFonts w:ascii="Garamond" w:hAnsi="Garamond"/>
-                <w:sz w:val="24"/>
-                <w:szCs w:val="24"/>
-              </w:rPr>
-            </w:pPr>
-          </w:p>
-        </w:tc>
-      </w:tr>
-      <w:tr>
-        <w:trPr>
-          <w:gridBefore w:val="1"/>
-          <w:wBefore w:w="108" w:type="dxa"/>
-        </w:trPr>
-        <w:tc>
-          <w:tcPr>
-            <w:tcW w:w="9468" w:type="dxa"/>
-            <w:gridSpan w:val="9"/>
-          </w:tcPr>
-          <w:p>
-            <w:pPr>
-              <w:rPr>
-                <w:rFonts w:ascii="Garamond" w:hAnsi="Garamond"/>
-                <w:b/>
-                <w:sz w:val="24"/>
-                <w:szCs w:val="24"/>
-              </w:rPr>
-            </w:pPr>
-          </w:p>
-          <w:p>
-            <w:pPr>
-              <w:rPr>
-                <w:rFonts w:ascii="Garamond" w:hAnsi="Garamond"/>
-                <w:sz w:val="24"/>
-                <w:szCs w:val="24"/>
-              </w:rPr>
-            </w:pPr>
-            <w:r>
-              <w:rPr>
-                <w:rFonts w:ascii="Garamond" w:hAnsi="Garamond"/>
-                <w:b/>
-                <w:sz w:val="24"/>
-                <w:szCs w:val="24"/>
-              </w:rPr>
-              <w:t>Professional Activities</w:t>
-            </w:r>
-            <w:r>
-              <w:rPr>
-                <w:rFonts w:ascii="Garamond" w:hAnsi="Garamond"/>
-                <w:b/>
-                <w:sz w:val="24"/>
-                <w:szCs w:val="24"/>
-              </w:rPr>
-              <w:t>:</w:t>
-            </w:r>
-            <w:r>
-              <w:rPr>
-                <w:rFonts w:ascii="Garamond" w:hAnsi="Garamond"/>
-                <w:sz w:val="24"/>
-                <w:szCs w:val="24"/>
-              </w:rPr>
-              <w:t xml:space="preserve"> </w:t>
-            </w:r>
-          </w:p>
-        </w:tc>
-      </w:tr>
-      <w:tr>
-        <w:trPr>
-          <w:gridBefore w:val="1"/>
-          <w:wBefore w:w="108" w:type="dxa"/>
-        </w:trPr>
-        <w:tc>
-          <w:tcPr>
-            <w:tcW w:w="287" w:type="dxa"/>
-            <w:gridSpan w:val="2"/>
-          </w:tcPr>
-          <w:p>
-            <w:pPr>
-              <w:rPr>
-                <w:rFonts w:ascii="Garamond" w:hAnsi="Garamond"/>
-                <w:sz w:val="24"/>
-                <w:szCs w:val="24"/>
-              </w:rPr>
-            </w:pPr>
-          </w:p>
-        </w:tc>
-        <w:tc>
-          <w:tcPr>
-            <w:tcW w:w="9181" w:type="dxa"/>
-            <w:gridSpan w:val="7"/>
-          </w:tcPr>
-          <w:p>
-            <w:pPr>
-              <w:rPr>
-                <w:rFonts w:ascii="Garamond" w:hAnsi="Garamond"/>
-                <w:sz w:val="24"/>
-                <w:szCs w:val="24"/>
-              </w:rPr>
-            </w:pPr>
-            <w:r>
-              <w:rPr>
-                <w:rFonts w:ascii="Garamond" w:hAnsi="Garamond"/>
-                <w:sz w:val="24"/>
-                <w:szCs w:val="24"/>
-                <w:u w:val="single"/>
-              </w:rPr>
-              <w:t>Referee</w:t>
-            </w:r>
-            <w:r>
-              <w:rPr>
-                <w:rFonts w:ascii="Garamond" w:hAnsi="Garamond"/>
-                <w:sz w:val="24"/>
-                <w:szCs w:val="24"/>
-                <w:u w:val="single"/>
-              </w:rPr>
-              <w:t>:</w:t>
-            </w:r>
-          </w:p>
-        </w:tc>
-      </w:tr>
-      <w:tr>
-        <w:trPr>
-          <w:gridBefore w:val="1"/>
-          <w:wBefore w:w="108" w:type="dxa"/>
-        </w:trPr>
-        <w:tc>
-          <w:tcPr>
-            <w:tcW w:w="287" w:type="dxa"/>
-            <w:gridSpan w:val="2"/>
-          </w:tcPr>
-          <w:p>
-            <w:pPr>
-              <w:rPr>
-                <w:rFonts w:ascii="Garamond" w:hAnsi="Garamond"/>
-                <w:sz w:val="24"/>
-                <w:szCs w:val="24"/>
-              </w:rPr>
-            </w:pPr>
-          </w:p>
-        </w:tc>
-        <w:tc>
-          <w:tcPr>
-            <w:tcW w:w="9181" w:type="dxa"/>
-            <w:gridSpan w:val="7"/>
-          </w:tcPr>
-          <w:p>
-            <w:pPr>
-              <w:rPr>
-                <w:rFonts w:ascii="Garamond" w:hAnsi="Garamond"/>
-                <w:sz w:val="24"/>
-                <w:szCs w:val="24"/>
-              </w:rPr>
-            </w:pPr>
-            <w:r>
-              <w:rPr>
-                <w:rFonts w:ascii="Garamond" w:hAnsi="Garamond"/>
-                <w:sz w:val="24"/>
-                <w:szCs w:val="24"/>
-              </w:rPr>
-              <w:t>&lt;</w:t>
-            </w:r>
-            <w:r>
-              <w:rPr>
-                <w:rFonts w:ascii="Garamond" w:hAnsi="Garamond"/>
-                <w:sz w:val="24"/>
-                <w:szCs w:val="24"/>
-              </w:rPr>
-              <w:t>Journal names</w:t>
-            </w:r>
-            <w:r>
-              <w:rPr>
-                <w:rFonts w:ascii="Garamond" w:hAnsi="Garamond"/>
-                <w:sz w:val="24"/>
-                <w:szCs w:val="24"/>
-              </w:rPr>
-              <w:t>&gt;</w:t>
-            </w:r>
-          </w:p>
-        </w:tc>
-      </w:tr>
-      <w:tr>
-        <w:trPr>
-          <w:gridBefore w:val="1"/>
-          <w:wBefore w:w="108" w:type="dxa"/>
-        </w:trPr>
-        <w:tc>
-          <w:tcPr>
-            <w:tcW w:w="287" w:type="dxa"/>
-            <w:gridSpan w:val="2"/>
-          </w:tcPr>
-          <w:p>
-            <w:pPr>
-              <w:rPr>
-                <w:rFonts w:ascii="Garamond" w:hAnsi="Garamond"/>
-                <w:sz w:val="24"/>
-                <w:szCs w:val="24"/>
-              </w:rPr>
-            </w:pPr>
-          </w:p>
-        </w:tc>
-        <w:tc>
-          <w:tcPr>
-            <w:tcW w:w="1604" w:type="dxa"/>
-            <w:gridSpan w:val="3"/>
-          </w:tcPr>
-          <w:p>
-            <w:pPr>
-              <w:rPr>
-                <w:rFonts w:ascii="Garamond" w:hAnsi="Garamond"/>
-                <w:sz w:val="24"/>
-                <w:szCs w:val="24"/>
-              </w:rPr>
-            </w:pPr>
-          </w:p>
-        </w:tc>
-        <w:tc>
-          <w:tcPr>
-            <w:tcW w:w="7577" w:type="dxa"/>
-            <w:gridSpan w:val="4"/>
-          </w:tcPr>
-          <w:p>
-            <w:pPr>
-              <w:jc w:val="center"/>
-              <w:rPr>
-                <w:rFonts w:ascii="Garamond" w:hAnsi="Garamond"/>
-                <w:sz w:val="24"/>
-                <w:szCs w:val="24"/>
-              </w:rPr>
-            </w:pPr>
-          </w:p>
-        </w:tc>
-      </w:tr>
-      <w:tr>
-        <w:trPr>
-          <w:gridBefore w:val="1"/>
-          <w:wBefore w:w="108" w:type="dxa"/>
-        </w:trPr>
-        <w:tc>
-          <w:tcPr>
-            <w:tcW w:w="287" w:type="dxa"/>
-            <w:gridSpan w:val="2"/>
-          </w:tcPr>
-          <w:p>
-            <w:pPr>
-              <w:rPr>
-                <w:rFonts w:ascii="Garamond" w:hAnsi="Garamond"/>
-                <w:sz w:val="24"/>
-                <w:szCs w:val="24"/>
-              </w:rPr>
-            </w:pPr>
-          </w:p>
-        </w:tc>
-        <w:tc>
-          <w:tcPr>
-            <w:tcW w:w="9181" w:type="dxa"/>
-            <w:gridSpan w:val="7"/>
-          </w:tcPr>
-          <w:p>
-            <w:pPr>
-              <w:rPr>
-                <w:rFonts w:ascii="Garamond" w:hAnsi="Garamond"/>
-                <w:sz w:val="24"/>
-                <w:szCs w:val="24"/>
-              </w:rPr>
-            </w:pPr>
-            <w:r>
-              <w:rPr>
-                <w:rFonts w:ascii="Garamond" w:hAnsi="Garamond"/>
-                <w:sz w:val="24"/>
-                <w:szCs w:val="24"/>
-                <w:u w:val="single"/>
-              </w:rPr>
-              <w:t>Conference and Seminar Presentations:</w:t>
-            </w:r>
-          </w:p>
-        </w:tc>
-      </w:tr>
-      <w:tr>
-        <w:trPr>
-          <w:gridBefore w:val="1"/>
-          <w:wBefore w:w="108" w:type="dxa"/>
-        </w:trPr>
-        <w:tc>
-          <w:tcPr>
-            <w:tcW w:w="287" w:type="dxa"/>
-            <w:gridSpan w:val="2"/>
-          </w:tcPr>
-          <w:p>
-            <w:pPr>
-              <w:rPr>
-                <w:rFonts w:ascii="Garamond" w:hAnsi="Garamond"/>
-                <w:sz w:val="24"/>
-                <w:szCs w:val="24"/>
-              </w:rPr>
-            </w:pPr>
-          </w:p>
-        </w:tc>
-        <w:tc>
-          <w:tcPr>
-            <w:tcW w:w="1604" w:type="dxa"/>
-            <w:gridSpan w:val="3"/>
-          </w:tcPr>
-          <w:p>
-            <w:pPr>
-              <w:rPr>
-                <w:rFonts w:ascii="Garamond" w:hAnsi="Garamond"/>
-                <w:sz w:val="24"/>
-                <w:szCs w:val="24"/>
-              </w:rPr>
-            </w:pPr>
-            <w:r>
-              <w:rPr>
-                <w:rFonts w:ascii="Garamond" w:hAnsi="Garamond"/>
-                <w:sz w:val="24"/>
-                <w:szCs w:val="24"/>
-              </w:rPr>
-              <w:t>&lt;time period&gt;</w:t>
-            </w:r>
-          </w:p>
-        </w:tc>
-        <w:tc>
-          <w:tcPr>
-            <w:tcW w:w="7577" w:type="dxa"/>
-            <w:gridSpan w:val="4"/>
-          </w:tcPr>
-          <w:p>
-            <w:pPr>
-              <w:rPr>
-                <w:rFonts w:ascii="Garamond" w:hAnsi="Garamond"/>
-                <w:sz w:val="24"/>
-                <w:szCs w:val="24"/>
-              </w:rPr>
-            </w:pPr>
-            <w:r>
-              <w:rPr>
-                <w:rFonts w:ascii="Garamond" w:hAnsi="Garamond"/>
-                <w:sz w:val="24"/>
-                <w:szCs w:val="24"/>
-              </w:rPr>
-              <w:t>&lt;honor, scholarship, fellowship&gt;</w:t>
-            </w:r>
-          </w:p>
-        </w:tc>
-      </w:tr>
-      <w:tr>
-        <w:trPr>
-          <w:gridBefore w:val="1"/>
-          <w:wBefore w:w="108" w:type="dxa"/>
-        </w:trPr>
-        <w:tc>
-          <w:tcPr>
-            <w:tcW w:w="9468" w:type="dxa"/>
-            <w:gridSpan w:val="9"/>
-          </w:tcPr>
-          <w:p>
-            <w:pPr>
-              <w:rPr>
-                <w:rFonts w:ascii="Garamond" w:hAnsi="Garamond"/>
-                <w:b/>
-                <w:sz w:val="24"/>
-                <w:szCs w:val="24"/>
-              </w:rPr>
-            </w:pPr>
-            <w:r>
-              <w:rPr>
-                <w:rFonts w:ascii="Garamond" w:hAnsi="Garamond"/>
-                <w:b/>
-                <w:sz w:val="24"/>
-                <w:szCs w:val="24"/>
-              </w:rPr>
-              <w:br w:type="page"/>
-            </w:r>
-          </w:p>
-          <w:p>
-            <w:pPr>
-              <w:rPr>
-                <w:rFonts w:ascii="Garamond" w:hAnsi="Garamond"/>
-                <w:sz w:val="24"/>
-                <w:szCs w:val="24"/>
-              </w:rPr>
-            </w:pPr>
-            <w:r>
-              <w:rPr>
-                <w:rFonts w:ascii="Garamond" w:hAnsi="Garamond"/>
-                <w:b/>
-                <w:sz w:val="24"/>
-                <w:szCs w:val="24"/>
-              </w:rPr>
-              <w:t>Language and Computer Skills</w:t>
-            </w:r>
-            <w:r>
-              <w:rPr>
-                <w:rFonts w:ascii="Garamond" w:hAnsi="Garamond"/>
-                <w:b/>
-                <w:sz w:val="24"/>
-                <w:szCs w:val="24"/>
-              </w:rPr>
-              <w:t>:</w:t>
-            </w:r>
-            <w:r>
-              <w:rPr>
-                <w:rFonts w:ascii="Garamond" w:hAnsi="Garamond"/>
-                <w:sz w:val="24"/>
-                <w:szCs w:val="24"/>
-              </w:rPr>
-              <w:t xml:space="preserve"> </w:t>
-            </w:r>
-            <w:r>
-              <w:rPr>
-                <w:rFonts w:ascii="Garamond" w:hAnsi="Garamond"/>
-                <w:sz w:val="24"/>
-                <w:szCs w:val="24"/>
-              </w:rPr>
-              <w:t>(Totally Optional)</w:t>
-            </w:r>
-          </w:p>
-        </w:tc>
-      </w:tr>
-      <w:tr>
-        <w:trPr>
-          <w:gridBefore w:val="1"/>
-          <w:wBefore w:w="108" w:type="dxa"/>
-        </w:trPr>
-        <w:tc>
-          <w:tcPr>
-            <w:tcW w:w="287" w:type="dxa"/>
-            <w:gridSpan w:val="2"/>
-          </w:tcPr>
-          <w:p>
-            <w:pPr>
-              <w:rPr>
-                <w:rFonts w:ascii="Garamond" w:hAnsi="Garamond"/>
-                <w:sz w:val="24"/>
-                <w:szCs w:val="24"/>
-              </w:rPr>
-            </w:pPr>
-          </w:p>
-        </w:tc>
-        <w:tc>
-          <w:tcPr>
-            <w:tcW w:w="9181" w:type="dxa"/>
-            <w:gridSpan w:val="7"/>
-          </w:tcPr>
-          <w:p>
-            <w:pPr>
-              <w:rPr>
-                <w:rFonts w:ascii="Garamond" w:hAnsi="Garamond"/>
-                <w:sz w:val="24"/>
-                <w:szCs w:val="24"/>
-              </w:rPr>
-            </w:pPr>
-            <w:r>
-              <w:rPr>
-                <w:rFonts w:ascii="Garamond" w:hAnsi="Garamond"/>
-                <w:sz w:val="24"/>
-                <w:szCs w:val="24"/>
-                <w:u w:val="single"/>
-              </w:rPr>
-              <w:t>Computer Skills:</w:t>
-            </w:r>
-          </w:p>
-        </w:tc>
-      </w:tr>
-      <w:tr>
-        <w:trPr>
-          <w:gridBefore w:val="1"/>
-          <w:wBefore w:w="108" w:type="dxa"/>
-        </w:trPr>
-        <w:tc>
-          <w:tcPr>
-            <w:tcW w:w="287" w:type="dxa"/>
-            <w:gridSpan w:val="2"/>
-          </w:tcPr>
-          <w:p>
-            <w:pPr>
-              <w:rPr>
-                <w:rFonts w:ascii="Garamond" w:hAnsi="Garamond"/>
-                <w:sz w:val="24"/>
-                <w:szCs w:val="24"/>
-              </w:rPr>
-            </w:pPr>
-          </w:p>
-        </w:tc>
-        <w:tc>
-          <w:tcPr>
-            <w:tcW w:w="9181" w:type="dxa"/>
-            <w:gridSpan w:val="7"/>
-          </w:tcPr>
-          <w:p>
-            <w:pPr>
-              <w:rPr>
-                <w:rFonts w:ascii="Garamond" w:hAnsi="Garamond"/>
-                <w:sz w:val="24"/>
-                <w:szCs w:val="24"/>
-              </w:rPr>
-            </w:pPr>
-            <w:r>
-              <w:rPr>
-                <w:rFonts w:ascii="Garamond" w:hAnsi="Garamond"/>
-                <w:sz w:val="24"/>
-                <w:szCs w:val="24"/>
-              </w:rPr>
-              <w:t>&lt;</w:t>
-            </w:r>
-            <w:r>
-              <w:rPr>
-                <w:rFonts w:ascii="Garamond" w:hAnsi="Garamond"/>
-                <w:sz w:val="24"/>
-                <w:szCs w:val="24"/>
-              </w:rPr>
-              <w:t>programming languages here</w:t>
-            </w:r>
-            <w:r>
-              <w:rPr>
-                <w:rFonts w:ascii="Garamond" w:hAnsi="Garamond"/>
-                <w:sz w:val="24"/>
-                <w:szCs w:val="24"/>
-              </w:rPr>
-              <w:t>&gt;</w:t>
-            </w:r>
-          </w:p>
-        </w:tc>
-      </w:tr>
-      <w:tr>
-        <w:trPr>
-          <w:gridBefore w:val="1"/>
-          <w:wBefore w:w="108" w:type="dxa"/>
-        </w:trPr>
-        <w:tc>
-          <w:tcPr>
-            <w:tcW w:w="287" w:type="dxa"/>
-            <w:gridSpan w:val="2"/>
-          </w:tcPr>
-          <w:p>
-            <w:pPr>
-              <w:rPr>
-                <w:rFonts w:ascii="Garamond" w:hAnsi="Garamond"/>
-                <w:sz w:val="24"/>
-                <w:szCs w:val="24"/>
-              </w:rPr>
-            </w:pPr>
-          </w:p>
-        </w:tc>
-        <w:tc>
-          <w:tcPr>
-            <w:tcW w:w="1604" w:type="dxa"/>
-            <w:gridSpan w:val="3"/>
-          </w:tcPr>
-          <w:p>
-            <w:pPr>
-              <w:rPr>
-                <w:rFonts w:ascii="Garamond" w:hAnsi="Garamond"/>
-                <w:sz w:val="24"/>
-                <w:szCs w:val="24"/>
-              </w:rPr>
-            </w:pPr>
-          </w:p>
-        </w:tc>
-        <w:tc>
-          <w:tcPr>
-            <w:tcW w:w="7577" w:type="dxa"/>
-            <w:gridSpan w:val="4"/>
-          </w:tcPr>
-          <w:p>
-            <w:pPr>
-              <w:jc w:val="center"/>
-              <w:rPr>
-                <w:rFonts w:ascii="Garamond" w:hAnsi="Garamond"/>
-                <w:sz w:val="24"/>
-                <w:szCs w:val="24"/>
-              </w:rPr>
-            </w:pPr>
-          </w:p>
-        </w:tc>
-      </w:tr>
-      <w:tr>
-        <w:trPr>
-          <w:gridBefore w:val="1"/>
-          <w:wBefore w:w="108" w:type="dxa"/>
-        </w:trPr>
-        <w:tc>
-          <w:tcPr>
-            <w:tcW w:w="287" w:type="dxa"/>
-            <w:gridSpan w:val="2"/>
-          </w:tcPr>
-          <w:p>
-            <w:pPr>
-              <w:rPr>
-                <w:rFonts w:ascii="Garamond" w:hAnsi="Garamond"/>
-                <w:sz w:val="24"/>
-                <w:szCs w:val="24"/>
-              </w:rPr>
-            </w:pPr>
-          </w:p>
-        </w:tc>
-        <w:tc>
-          <w:tcPr>
-            <w:tcW w:w="9181" w:type="dxa"/>
-            <w:gridSpan w:val="7"/>
-          </w:tcPr>
-          <w:p>
-            <w:pPr>
-              <w:rPr>
-                <w:rFonts w:ascii="Garamond" w:hAnsi="Garamond"/>
-                <w:sz w:val="24"/>
-                <w:szCs w:val="24"/>
-              </w:rPr>
-            </w:pPr>
-            <w:r>
-              <w:rPr>
-                <w:rFonts w:ascii="Garamond" w:hAnsi="Garamond"/>
-                <w:sz w:val="24"/>
-                <w:szCs w:val="24"/>
-                <w:u w:val="single"/>
-              </w:rPr>
-              <w:t>Languages</w:t>
-            </w:r>
-            <w:r>
-              <w:rPr>
-                <w:rFonts w:ascii="Garamond" w:hAnsi="Garamond"/>
-                <w:sz w:val="24"/>
-                <w:szCs w:val="24"/>
-                <w:u w:val="single"/>
-              </w:rPr>
-              <w:t>:</w:t>
-            </w:r>
-          </w:p>
-        </w:tc>
-      </w:tr>
-      <w:tr>
-        <w:trPr>
-          <w:gridBefore w:val="1"/>
-          <w:wBefore w:w="108" w:type="dxa"/>
-        </w:trPr>
-        <w:tc>
-          <w:tcPr>
-            <w:tcW w:w="287" w:type="dxa"/>
-            <w:gridSpan w:val="2"/>
-          </w:tcPr>
-          <w:p>
-            <w:pPr>
-              <w:rPr>
-                <w:rFonts w:ascii="Garamond" w:hAnsi="Garamond"/>
-                <w:sz w:val="24"/>
-                <w:szCs w:val="24"/>
-              </w:rPr>
-            </w:pPr>
-          </w:p>
-        </w:tc>
-        <w:tc>
-          <w:tcPr>
-            <w:tcW w:w="9181" w:type="dxa"/>
-            <w:gridSpan w:val="7"/>
-          </w:tcPr>
-          <w:p>
-            <w:pPr>
-              <w:rPr>
-                <w:rFonts w:ascii="Garamond" w:hAnsi="Garamond"/>
-                <w:sz w:val="24"/>
-                <w:szCs w:val="24"/>
-              </w:rPr>
-            </w:pPr>
             <w:r>
               <w:rPr>
                 <w:rFonts w:ascii="Garamond" w:hAnsi="Garamond"/>
@@ -3434,23 +3456,7 @@
                 <w:sz w:val="24"/>
                 <w:szCs w:val="24"/>
               </w:rPr>
-              <w:t>&lt;</w:t>
-            </w:r>
-            <w:r>
-              <w:rPr>
-                <w:rFonts w:ascii="Garamond" w:hAnsi="Garamond"/>
-                <w:sz w:val="24"/>
-                <w:szCs w:val="24"/>
-              </w:rPr>
-              <w:t>other languages, if any, here</w:t>
-            </w:r>
-            <w:r>
-              <w:rPr>
-                <w:rFonts w:ascii="Garamond" w:hAnsi="Garamond"/>
-                <w:sz w:val="24"/>
-                <w:szCs w:val="24"/>
-              </w:rPr>
-              <w:t>&gt;</w:t>
+              <w:t>Korean (native)</w:t>
             </w:r>
           </w:p>
         </w:tc>
@@ -4602,6 +4608,15 @@
       <w:u w:val="single"/>
     </w:rPr>
   </w:style>
+  <w:style w:type="character" w:styleId="UnresolvedMention">
+    <w:name w:val="Unresolved Mention"/>
+    <w:basedOn w:val="DefaultParagraphFont"/>
+    <w:rsid w:val="00565485"/>
+    <w:rPr>
+      <w:color w:val="605E5C"/>
+      <w:shd w:val="clear" w:color="auto" w:fill="E1DFDD"/>
+    </w:rPr>
+  </w:style>
 </w:styles>
 </file>
 

</xml_diff>